<commit_message>
RLB-master aded event with key
</commit_message>
<xml_diff>
--- a/kafka.docx
+++ b/kafka.docx
@@ -26,48 +26,16 @@
           <w:szCs w:val="28"/>
           <w:lang w:val="en-US"/>
         </w:rPr>
-        <w:t xml:space="preserve">: Kafka is a distributed system, it acts as </w:t>
-      </w:r>
-      <w:r>
+        <w:t>: Kafka is a distributed system, it acts as agent it consist of set of Broker / software, for production cluster must have 3 Broker.</w:t>
+      </w:r>
+    </w:p>
+    <w:p>
+      <w:pPr>
         <w:rPr>
           <w:sz w:val="28"/>
           <w:szCs w:val="28"/>
           <w:lang w:val="en-US"/>
         </w:rPr>
-        <w:t>agent</w:t>
-      </w:r>
-      <w:r>
-        <w:rPr>
-          <w:sz w:val="28"/>
-          <w:szCs w:val="28"/>
-          <w:lang w:val="en-US"/>
-        </w:rPr>
-        <w:t xml:space="preserve"> it cons</w:t>
-      </w:r>
-      <w:r>
-        <w:rPr>
-          <w:sz w:val="28"/>
-          <w:szCs w:val="28"/>
-          <w:lang w:val="en-US"/>
-        </w:rPr>
-        <w:t xml:space="preserve">ist of set of Broker / software, for production </w:t>
-      </w:r>
-      <w:r>
-        <w:rPr>
-          <w:sz w:val="28"/>
-          <w:szCs w:val="28"/>
-          <w:lang w:val="en-US"/>
-        </w:rPr>
-        <w:t>cluster must have 3 Broker.</w:t>
-      </w:r>
-    </w:p>
-    <w:p>
-      <w:pPr>
-        <w:rPr>
-          <w:sz w:val="28"/>
-          <w:szCs w:val="28"/>
-          <w:lang w:val="en-US"/>
-        </w:rPr>
       </w:pPr>
       <w:r>
         <w:rPr>
@@ -77,7 +45,7 @@
           <w:lang w:eastAsia="en-IN"/>
         </w:rPr>
         <w:drawing>
-          <wp:inline distT="0" distB="0" distL="0" distR="0" wp14:anchorId="33AA8679" wp14:editId="2FF5AED1">
+          <wp:inline distT="0" distB="0" distL="0" distR="0" wp14:anchorId="77B277FF" wp14:editId="14B26F5F">
             <wp:extent cx="5710555" cy="3200400"/>
             <wp:effectExtent l="19050" t="19050" r="23495" b="19050"/>
             <wp:docPr id="1" name="Picture 1" descr="Cluster Architecture"/>
@@ -152,23 +120,26 @@
           <w:szCs w:val="28"/>
           <w:lang w:val="en-US"/>
         </w:rPr>
-        <w:t xml:space="preserve">: Produce messages any </w:t>
-      </w:r>
-      <w:r>
+        <w:t>: Produce messages any in format. (JSON, XML, Text etc.) And send to Kafka cluster.</w:t>
+      </w:r>
+    </w:p>
+    <w:p>
+      <w:pPr>
         <w:rPr>
           <w:sz w:val="28"/>
           <w:szCs w:val="28"/>
           <w:lang w:val="en-US"/>
         </w:rPr>
-        <w:t xml:space="preserve">in </w:t>
-      </w:r>
-      <w:r>
-        <w:rPr>
+      </w:pPr>
+      <w:r>
+        <w:rPr>
+          <w:b/>
+          <w:bCs/>
           <w:sz w:val="28"/>
           <w:szCs w:val="28"/>
           <w:lang w:val="en-US"/>
         </w:rPr>
-        <w:t>format. (JSON, XML, Text etc.)</w:t>
+        <w:t>Consumer</w:t>
       </w:r>
       <w:r>
         <w:rPr>
@@ -176,58 +147,61 @@
           <w:szCs w:val="28"/>
           <w:lang w:val="en-US"/>
         </w:rPr>
-        <w:t xml:space="preserve"> </w:t>
-      </w:r>
-      <w:r>
+        <w:t>: Consume messages from Kafka broker.</w:t>
+      </w:r>
+    </w:p>
+    <w:p>
+      <w:pPr>
         <w:rPr>
           <w:sz w:val="28"/>
           <w:szCs w:val="28"/>
           <w:lang w:val="en-US"/>
         </w:rPr>
-        <w:t>And</w:t>
-      </w:r>
-      <w:r>
-        <w:rPr>
+      </w:pPr>
+      <w:r>
+        <w:rPr>
+          <w:b/>
+          <w:bCs/>
           <w:sz w:val="28"/>
           <w:szCs w:val="28"/>
           <w:lang w:val="en-US"/>
         </w:rPr>
-        <w:t xml:space="preserve"> send to Kafka cluster.</w:t>
-      </w:r>
-    </w:p>
-    <w:p>
-      <w:pPr>
+        <w:t>Kafka Broker</w:t>
+      </w:r>
+      <w:r>
         <w:rPr>
           <w:sz w:val="28"/>
           <w:szCs w:val="28"/>
           <w:lang w:val="en-US"/>
         </w:rPr>
-      </w:pPr>
-      <w:r>
-        <w:rPr>
-          <w:b/>
-          <w:bCs/>
+        <w:t>:</w:t>
+      </w:r>
+      <w:r>
+        <w:rPr>
           <w:sz w:val="28"/>
           <w:szCs w:val="28"/>
           <w:lang w:val="en-US"/>
         </w:rPr>
-        <w:t>Consumer</w:t>
-      </w:r>
-      <w:r>
+        <w:t xml:space="preserve"> it’s a Kafka server or s/w, the producer and Consumer don’t interact directly, they use Kafka broker / agent to exchange messages.</w:t>
+      </w:r>
+    </w:p>
+    <w:p>
+      <w:pPr>
         <w:rPr>
           <w:sz w:val="28"/>
           <w:szCs w:val="28"/>
           <w:lang w:val="en-US"/>
         </w:rPr>
-        <w:t>: Consume messages</w:t>
-      </w:r>
-      <w:r>
-        <w:rPr>
+      </w:pPr>
+      <w:r>
+        <w:rPr>
+          <w:b/>
+          <w:bCs/>
           <w:sz w:val="28"/>
           <w:szCs w:val="28"/>
           <w:lang w:val="en-US"/>
         </w:rPr>
-        <w:t xml:space="preserve"> from Kafka broker</w:t>
+        <w:t>Zookeeper</w:t>
       </w:r>
       <w:r>
         <w:rPr>
@@ -235,7 +209,7 @@
           <w:szCs w:val="28"/>
           <w:lang w:val="en-US"/>
         </w:rPr>
-        <w:t>.</w:t>
+        <w:t>: Manages the state of the all Kafka broker in the Kafka cluster. It also maintains the configuration of all topics of producer and consumer.</w:t>
       </w:r>
     </w:p>
     <w:p>
@@ -254,7 +228,7 @@
           <w:szCs w:val="28"/>
           <w:lang w:val="en-US"/>
         </w:rPr>
-        <w:t>Kafka Broker</w:t>
+        <w:t>Fault Tolerance</w:t>
       </w:r>
       <w:r>
         <w:rPr>
@@ -262,141 +236,7 @@
           <w:szCs w:val="28"/>
           <w:lang w:val="en-US"/>
         </w:rPr>
-        <w:t>:</w:t>
-      </w:r>
-      <w:r>
-        <w:rPr>
-          <w:sz w:val="28"/>
-          <w:szCs w:val="28"/>
-          <w:lang w:val="en-US"/>
-        </w:rPr>
-        <w:t xml:space="preserve"> </w:t>
-      </w:r>
-      <w:r>
-        <w:rPr>
-          <w:sz w:val="28"/>
-          <w:szCs w:val="28"/>
-          <w:lang w:val="en-US"/>
-        </w:rPr>
-        <w:t>it’s a Kafka server or s/w</w:t>
-      </w:r>
-      <w:r>
-        <w:rPr>
-          <w:sz w:val="28"/>
-          <w:szCs w:val="28"/>
-          <w:lang w:val="en-US"/>
-        </w:rPr>
-        <w:t>,</w:t>
-      </w:r>
-      <w:r>
-        <w:rPr>
-          <w:sz w:val="28"/>
-          <w:szCs w:val="28"/>
-          <w:lang w:val="en-US"/>
-        </w:rPr>
-        <w:t xml:space="preserve"> </w:t>
-      </w:r>
-      <w:r>
-        <w:rPr>
-          <w:sz w:val="28"/>
-          <w:szCs w:val="28"/>
-          <w:lang w:val="en-US"/>
-        </w:rPr>
-        <w:t>the</w:t>
-      </w:r>
-      <w:r>
-        <w:rPr>
-          <w:sz w:val="28"/>
-          <w:szCs w:val="28"/>
-          <w:lang w:val="en-US"/>
-        </w:rPr>
-        <w:t xml:space="preserve"> producer and Consumer don’t interact directly, they use </w:t>
-      </w:r>
-      <w:r>
-        <w:rPr>
-          <w:sz w:val="28"/>
-          <w:szCs w:val="28"/>
-          <w:lang w:val="en-US"/>
-        </w:rPr>
-        <w:t>Kafka</w:t>
-      </w:r>
-      <w:r>
-        <w:rPr>
-          <w:sz w:val="28"/>
-          <w:szCs w:val="28"/>
-          <w:lang w:val="en-US"/>
-        </w:rPr>
-        <w:t xml:space="preserve"> broker / agent to exchange messages.</w:t>
-      </w:r>
-    </w:p>
-    <w:p>
-      <w:pPr>
-        <w:rPr>
-          <w:sz w:val="28"/>
-          <w:szCs w:val="28"/>
-          <w:lang w:val="en-US"/>
-        </w:rPr>
-      </w:pPr>
-      <w:r>
-        <w:rPr>
-          <w:b/>
-          <w:bCs/>
-          <w:sz w:val="28"/>
-          <w:szCs w:val="28"/>
-          <w:lang w:val="en-US"/>
-        </w:rPr>
-        <w:t>Zookeeper</w:t>
-      </w:r>
-      <w:r>
-        <w:rPr>
-          <w:sz w:val="28"/>
-          <w:szCs w:val="28"/>
-          <w:lang w:val="en-US"/>
-        </w:rPr>
-        <w:t>: Manages the state of the all Kafka broker in the Kafka cluster. It also maintains the configuration of all topics of producer and consumer.</w:t>
-      </w:r>
-    </w:p>
-    <w:p>
-      <w:pPr>
-        <w:rPr>
-          <w:sz w:val="28"/>
-          <w:szCs w:val="28"/>
-          <w:lang w:val="en-US"/>
-        </w:rPr>
-      </w:pPr>
-      <w:r>
-        <w:rPr>
-          <w:b/>
-          <w:bCs/>
-          <w:sz w:val="28"/>
-          <w:szCs w:val="28"/>
-          <w:lang w:val="en-US"/>
-        </w:rPr>
-        <w:t>Fault Tolerance</w:t>
-      </w:r>
-      <w:r>
-        <w:rPr>
-          <w:sz w:val="28"/>
-          <w:szCs w:val="28"/>
-          <w:lang w:val="en-US"/>
-        </w:rPr>
-        <w:t xml:space="preserve">:  If any broker gets down then automatically </w:t>
-      </w:r>
-      <w:r>
-        <w:rPr>
-          <w:sz w:val="28"/>
-          <w:szCs w:val="28"/>
-          <w:lang w:val="en-US"/>
-        </w:rPr>
-        <w:t>another</w:t>
-      </w:r>
-      <w:r>
-        <w:rPr>
-          <w:sz w:val="28"/>
-          <w:szCs w:val="28"/>
-          <w:lang w:val="en-US"/>
-        </w:rPr>
-        <w:t xml:space="preserve"> broker handles the traffic as data is duplicated across the Kafka brokers in the cluster.</w:t>
+        <w:t>:  If any broker gets down then automatically another broker handles the traffic as data is duplicated across the Kafka brokers in the cluster.</w:t>
       </w:r>
     </w:p>
     <w:p>
@@ -501,7 +341,7 @@
         </w:rPr>
         <w:lastRenderedPageBreak/>
         <w:drawing>
-          <wp:inline distT="0" distB="0" distL="0" distR="0" wp14:anchorId="4CBBFBBB" wp14:editId="62B517FD">
+          <wp:inline distT="0" distB="0" distL="0" distR="0" wp14:anchorId="1C673B33" wp14:editId="3F56C308">
             <wp:extent cx="5726387" cy="2286000"/>
             <wp:effectExtent l="19050" t="19050" r="27305" b="19050"/>
             <wp:docPr id="2" name="Picture 2" descr="How To Improve Your Application's Performance Using Kafka Partitions"/>
@@ -576,39 +416,7 @@
           <w:szCs w:val="28"/>
           <w:lang w:val="en-US"/>
         </w:rPr>
-        <w:t xml:space="preserve">: </w:t>
-      </w:r>
-      <w:r>
-        <w:rPr>
-          <w:sz w:val="28"/>
-          <w:szCs w:val="28"/>
-          <w:lang w:val="en-US"/>
-        </w:rPr>
-        <w:t xml:space="preserve">Is a sequence of Ids given to the messages at </w:t>
-      </w:r>
-      <w:r>
-        <w:rPr>
-          <w:sz w:val="28"/>
-          <w:szCs w:val="28"/>
-          <w:lang w:val="en-US"/>
-        </w:rPr>
-        <w:t xml:space="preserve">arrive </w:t>
-      </w:r>
-      <w:r>
-        <w:rPr>
-          <w:sz w:val="28"/>
-          <w:szCs w:val="28"/>
-          <w:lang w:val="en-US"/>
-        </w:rPr>
-        <w:t>position</w:t>
-      </w:r>
-      <w:r>
-        <w:rPr>
-          <w:sz w:val="28"/>
-          <w:szCs w:val="28"/>
-          <w:lang w:val="en-US"/>
-        </w:rPr>
-        <w:t>. Once the offset is assigned it will never changes.</w:t>
+        <w:t>: Is a sequence of Ids given to the messages at arrive position. Once the offset is assigned it will never changes.</w:t>
       </w:r>
       <w:r>
         <w:rPr>
@@ -616,7 +424,7 @@
           <w:lang w:eastAsia="en-IN"/>
         </w:rPr>
         <w:drawing>
-          <wp:inline distT="0" distB="0" distL="0" distR="0">
+          <wp:inline distT="0" distB="0" distL="0" distR="0" wp14:anchorId="7E84E9E3" wp14:editId="4C0D9D74">
             <wp:extent cx="5724478" cy="2346385"/>
             <wp:effectExtent l="19050" t="19050" r="10160" b="15875"/>
             <wp:docPr id="4" name="Picture 4" descr="Designing Event Consumers: Everything About Commit Offsets in Kafka | by  Eren Yılmaz | Medium"/>
@@ -699,7 +507,7 @@
           <w:lang w:eastAsia="en-IN"/>
         </w:rPr>
         <w:drawing>
-          <wp:inline distT="0" distB="0" distL="0" distR="0">
+          <wp:inline distT="0" distB="0" distL="0" distR="0" wp14:anchorId="415E4BE0" wp14:editId="599196F5">
             <wp:extent cx="5727939" cy="2467155"/>
             <wp:effectExtent l="19050" t="19050" r="25400" b="28575"/>
             <wp:docPr id="5" name="Picture 5" descr="Kafka Consumers - IBM Automation - Event-driven Solution - Sharing knowledge"/>
@@ -1293,7 +1101,7 @@
             <w:lang w:eastAsia="en-IN"/>
           </w:rPr>
           <w:drawing>
-            <wp:inline distT="0" distB="0" distL="0" distR="0" wp14:anchorId="79F50326" wp14:editId="4786AF88">
+            <wp:inline distT="0" distB="0" distL="0" distR="0" wp14:anchorId="27E5D008" wp14:editId="366A958E">
               <wp:extent cx="5731510" cy="1991945"/>
               <wp:effectExtent l="19050" t="19050" r="21590" b="27940"/>
               <wp:docPr id="6" name="Picture 6"/>
@@ -1361,7 +1169,7 @@
           <w:lang w:eastAsia="en-IN"/>
         </w:rPr>
         <w:drawing>
-          <wp:inline distT="0" distB="0" distL="0" distR="0" wp14:anchorId="768C0C7B" wp14:editId="716A3B15">
+          <wp:inline distT="0" distB="0" distL="0" distR="0" wp14:anchorId="31F8297A" wp14:editId="185BEC56">
             <wp:extent cx="5731510" cy="1537588"/>
             <wp:effectExtent l="19050" t="19050" r="21590" b="24765"/>
             <wp:docPr id="7" name="Picture 7"/>
@@ -1418,7 +1226,7 @@
           <w:lang w:eastAsia="en-IN"/>
         </w:rPr>
         <w:drawing>
-          <wp:inline distT="0" distB="0" distL="0" distR="0" wp14:anchorId="2DB1EDB0" wp14:editId="6A9980A8">
+          <wp:inline distT="0" distB="0" distL="0" distR="0" wp14:anchorId="19866FDE" wp14:editId="557E5C35">
             <wp:extent cx="5727939" cy="2208362"/>
             <wp:effectExtent l="19050" t="19050" r="25400" b="20955"/>
             <wp:docPr id="8" name="Picture 8"/>
@@ -1516,42 +1324,8 @@
           <w:szCs w:val="23"/>
           <w:lang w:eastAsia="en-IN"/>
         </w:rPr>
-        <w:t>.\bin\windows\zookeeper-server-start.bat .\</w:t>
-      </w:r>
-      <w:proofErr w:type="spellStart"/>
-      <w:r>
-        <w:rPr>
-          <w:rFonts w:ascii="inherit" w:eastAsia="Times New Roman" w:hAnsi="inherit" w:cs="Segoe UI"/>
-          <w:color w:val="0C0D0E"/>
-          <w:sz w:val="23"/>
-          <w:szCs w:val="23"/>
-          <w:lang w:eastAsia="en-IN"/>
-        </w:rPr>
-        <w:t>config</w:t>
-      </w:r>
-      <w:proofErr w:type="spellEnd"/>
-      <w:r>
-        <w:rPr>
-          <w:rFonts w:ascii="inherit" w:eastAsia="Times New Roman" w:hAnsi="inherit" w:cs="Segoe UI"/>
-          <w:color w:val="0C0D0E"/>
-          <w:sz w:val="23"/>
-          <w:szCs w:val="23"/>
-          <w:lang w:eastAsia="en-IN"/>
-        </w:rPr>
-        <w:t>\</w:t>
-      </w:r>
-      <w:proofErr w:type="spellStart"/>
-      <w:r>
-        <w:rPr>
-          <w:rFonts w:ascii="inherit" w:eastAsia="Times New Roman" w:hAnsi="inherit" w:cs="Segoe UI"/>
-          <w:color w:val="0C0D0E"/>
-          <w:sz w:val="23"/>
-          <w:szCs w:val="23"/>
-          <w:lang w:eastAsia="en-IN"/>
-        </w:rPr>
-        <w:t>zookeeper.properties</w:t>
-      </w:r>
-      <w:proofErr w:type="spellEnd"/>
+        <w:t>.\bin\windows\zookeeper-server-start.bat .\config\zookeeper.properties</w:t>
+      </w:r>
     </w:p>
     <w:p>
       <w:pPr>
@@ -1569,7 +1343,7 @@
           <w:lang w:eastAsia="en-IN"/>
         </w:rPr>
         <w:drawing>
-          <wp:inline distT="0" distB="0" distL="0" distR="0" wp14:anchorId="07634DF2" wp14:editId="4ED90F96">
+          <wp:inline distT="0" distB="0" distL="0" distR="0" wp14:anchorId="6BA43ECF" wp14:editId="170A7813">
             <wp:extent cx="5731510" cy="570702"/>
             <wp:effectExtent l="19050" t="19050" r="21590" b="20320"/>
             <wp:docPr id="9" name="Picture 9"/>
@@ -1632,13 +1406,56 @@
           <w:szCs w:val="23"/>
           <w:lang w:eastAsia="en-IN"/>
         </w:rPr>
-        <w:t xml:space="preserve">Start Kafka broker: </w:t>
-      </w:r>
-      <w:r>
-        <w:rPr>
-          <w:rFonts w:ascii="inherit" w:eastAsia="Times New Roman" w:hAnsi="inherit" w:cs="Segoe UI"/>
-          <w:b/>
-          <w:bCs/>
+        <w:t xml:space="preserve">Check status if </w:t>
+      </w:r>
+      <w:r>
+        <w:rPr>
+          <w:rFonts w:ascii="inherit" w:eastAsia="Times New Roman" w:hAnsi="inherit" w:cs="Segoe UI"/>
+          <w:b/>
+          <w:bCs/>
+          <w:color w:val="0C0D0E"/>
+          <w:sz w:val="23"/>
+          <w:szCs w:val="23"/>
+          <w:lang w:eastAsia="en-IN"/>
+        </w:rPr>
+        <w:t>Zookeeper</w:t>
+      </w:r>
+      <w:r>
+        <w:rPr>
+          <w:rFonts w:ascii="inherit" w:eastAsia="Times New Roman" w:hAnsi="inherit" w:cs="Segoe UI"/>
+          <w:b/>
+          <w:bCs/>
+          <w:color w:val="0C0D0E"/>
+          <w:sz w:val="23"/>
+          <w:szCs w:val="23"/>
+          <w:lang w:eastAsia="en-IN"/>
+        </w:rPr>
+        <w:t xml:space="preserve"> started </w:t>
+      </w:r>
+    </w:p>
+    <w:p>
+      <w:pPr>
+        <w:rPr>
+          <w:rFonts w:ascii="inherit" w:eastAsia="Times New Roman" w:hAnsi="inherit" w:cs="Segoe UI"/>
+          <w:color w:val="0C0D0E"/>
+          <w:sz w:val="23"/>
+          <w:szCs w:val="23"/>
+          <w:lang w:eastAsia="en-IN"/>
+        </w:rPr>
+      </w:pPr>
+      <w:r>
+        <w:rPr>
+          <w:rFonts w:ascii="inherit" w:eastAsia="Times New Roman" w:hAnsi="inherit" w:cs="Segoe UI"/>
+          <w:color w:val="0C0D0E"/>
+          <w:sz w:val="23"/>
+          <w:szCs w:val="23"/>
+          <w:lang w:eastAsia="en-IN"/>
+        </w:rPr>
+        <w:t>.\bin\windows\zookeeper-shell.bat status</w:t>
+      </w:r>
+      <w:r>
+        <w:rPr>
+          <w:rFonts w:ascii="inherit" w:eastAsia="Times New Roman" w:hAnsi="inherit" w:cs="Segoe UI"/>
           <w:color w:val="0C0D0E"/>
           <w:sz w:val="23"/>
           <w:szCs w:val="23"/>
@@ -1646,61 +1463,85 @@
         </w:rPr>
         <w:t xml:space="preserve"> </w:t>
       </w:r>
-    </w:p>
-    <w:p>
-      <w:pPr>
-        <w:rPr>
-          <w:rFonts w:ascii="inherit" w:eastAsia="Times New Roman" w:hAnsi="inherit" w:cs="Segoe UI"/>
-          <w:color w:val="0C0D0E"/>
-          <w:sz w:val="23"/>
-          <w:szCs w:val="23"/>
-          <w:lang w:eastAsia="en-IN"/>
-        </w:rPr>
-      </w:pPr>
-      <w:r>
-        <w:rPr>
-          <w:rFonts w:ascii="inherit" w:eastAsia="Times New Roman" w:hAnsi="inherit" w:cs="Segoe UI"/>
-          <w:color w:val="0C0D0E"/>
-          <w:sz w:val="23"/>
-          <w:szCs w:val="23"/>
-          <w:lang w:eastAsia="en-IN"/>
-        </w:rPr>
-        <w:t>.\bin\windows\kafka-server-start.bat .\</w:t>
-      </w:r>
-      <w:proofErr w:type="spellStart"/>
-      <w:r>
-        <w:rPr>
-          <w:rFonts w:ascii="inherit" w:eastAsia="Times New Roman" w:hAnsi="inherit" w:cs="Segoe UI"/>
-          <w:color w:val="0C0D0E"/>
-          <w:sz w:val="23"/>
-          <w:szCs w:val="23"/>
-          <w:lang w:eastAsia="en-IN"/>
-        </w:rPr>
-        <w:t>config</w:t>
-      </w:r>
-      <w:proofErr w:type="spellEnd"/>
-      <w:r>
-        <w:rPr>
-          <w:rFonts w:ascii="inherit" w:eastAsia="Times New Roman" w:hAnsi="inherit" w:cs="Segoe UI"/>
-          <w:color w:val="0C0D0E"/>
-          <w:sz w:val="23"/>
-          <w:szCs w:val="23"/>
-          <w:lang w:eastAsia="en-IN"/>
-        </w:rPr>
-        <w:t>\</w:t>
-      </w:r>
-      <w:proofErr w:type="spellStart"/>
-      <w:r>
-        <w:rPr>
-          <w:rFonts w:ascii="inherit" w:eastAsia="Times New Roman" w:hAnsi="inherit" w:cs="Segoe UI"/>
-          <w:color w:val="0C0D0E"/>
-          <w:sz w:val="23"/>
-          <w:szCs w:val="23"/>
-          <w:lang w:eastAsia="en-IN"/>
-        </w:rPr>
-        <w:t>server.properties</w:t>
-      </w:r>
-      <w:proofErr w:type="spellEnd"/>
+      <w:r>
+        <w:rPr>
+          <w:rFonts w:ascii="inherit" w:eastAsia="Times New Roman" w:hAnsi="inherit" w:cs="Segoe UI"/>
+          <w:b/>
+          <w:bCs/>
+          <w:color w:val="0C0D0E"/>
+          <w:sz w:val="23"/>
+          <w:szCs w:val="23"/>
+          <w:lang w:eastAsia="en-IN"/>
+        </w:rPr>
+        <w:t>or find log</w:t>
+      </w:r>
+      <w:r>
+        <w:rPr>
+          <w:rFonts w:ascii="inherit" w:eastAsia="Times New Roman" w:hAnsi="inherit" w:cs="Segoe UI"/>
+          <w:color w:val="0C0D0E"/>
+          <w:sz w:val="23"/>
+          <w:szCs w:val="23"/>
+          <w:lang w:eastAsia="en-IN"/>
+        </w:rPr>
+        <w:t xml:space="preserve"> </w:t>
+      </w:r>
+      <w:r>
+        <w:rPr>
+          <w:rFonts w:ascii="inherit" w:eastAsia="Times New Roman" w:hAnsi="inherit" w:cs="Segoe UI"/>
+          <w:color w:val="0C0D0E"/>
+          <w:sz w:val="23"/>
+          <w:szCs w:val="23"/>
+          <w:highlight w:val="yellow"/>
+          <w:lang w:eastAsia="en-IN"/>
+        </w:rPr>
+        <w:t>binding to port 0.0.0.0/0.0.0.0:2181</w:t>
+      </w:r>
+    </w:p>
+    <w:p>
+      <w:pPr>
+        <w:rPr>
+          <w:rFonts w:ascii="inherit" w:eastAsia="Times New Roman" w:hAnsi="inherit" w:cs="Segoe UI"/>
+          <w:b/>
+          <w:bCs/>
+          <w:color w:val="0C0D0E"/>
+          <w:sz w:val="23"/>
+          <w:szCs w:val="23"/>
+          <w:lang w:eastAsia="en-IN"/>
+        </w:rPr>
+      </w:pPr>
+      <w:r>
+        <w:rPr>
+          <w:rFonts w:ascii="inherit" w:eastAsia="Times New Roman" w:hAnsi="inherit" w:cs="Segoe UI"/>
+          <w:b/>
+          <w:bCs/>
+          <w:color w:val="0C0D0E"/>
+          <w:sz w:val="23"/>
+          <w:szCs w:val="23"/>
+          <w:lang w:eastAsia="en-IN"/>
+        </w:rPr>
+        <w:t xml:space="preserve">Start Kafka broker:  </w:t>
+      </w:r>
+    </w:p>
+    <w:p>
+      <w:pPr>
+        <w:rPr>
+          <w:rFonts w:ascii="inherit" w:eastAsia="Times New Roman" w:hAnsi="inherit" w:cs="Segoe UI"/>
+          <w:color w:val="0C0D0E"/>
+          <w:sz w:val="23"/>
+          <w:szCs w:val="23"/>
+          <w:lang w:eastAsia="en-IN"/>
+        </w:rPr>
+      </w:pPr>
+      <w:r>
+        <w:rPr>
+          <w:rFonts w:ascii="inherit" w:eastAsia="Times New Roman" w:hAnsi="inherit" w:cs="Segoe UI"/>
+          <w:color w:val="0C0D0E"/>
+          <w:sz w:val="23"/>
+          <w:szCs w:val="23"/>
+          <w:lang w:eastAsia="en-IN"/>
+        </w:rPr>
+        <w:t>.\bin\windows\kafka-server-start.bat .\config\server.properties</w:t>
+      </w:r>
     </w:p>
     <w:p>
       <w:pPr>
@@ -1718,7 +1559,7 @@
           <w:lang w:eastAsia="en-IN"/>
         </w:rPr>
         <w:drawing>
-          <wp:inline distT="0" distB="0" distL="0" distR="0" wp14:anchorId="25341EAF" wp14:editId="60776206">
+          <wp:inline distT="0" distB="0" distL="0" distR="0" wp14:anchorId="07AD2189" wp14:editId="17EC33D4">
             <wp:extent cx="5731510" cy="417616"/>
             <wp:effectExtent l="19050" t="19050" r="21590" b="20955"/>
             <wp:docPr id="10" name="Picture 10"/>
@@ -1762,6 +1603,175 @@
     <w:p>
       <w:pPr>
         <w:rPr>
+          <w:rFonts w:ascii="inherit" w:eastAsia="Times New Roman" w:hAnsi="inherit" w:cs="Segoe UI"/>
+          <w:b/>
+          <w:bCs/>
+          <w:color w:val="0C0D0E"/>
+          <w:sz w:val="23"/>
+          <w:szCs w:val="23"/>
+          <w:lang w:eastAsia="en-IN"/>
+        </w:rPr>
+      </w:pPr>
+      <w:r>
+        <w:rPr>
+          <w:rFonts w:ascii="inherit" w:eastAsia="Times New Roman" w:hAnsi="inherit" w:cs="Segoe UI"/>
+          <w:b/>
+          <w:bCs/>
+          <w:color w:val="0C0D0E"/>
+          <w:sz w:val="23"/>
+          <w:szCs w:val="23"/>
+          <w:lang w:eastAsia="en-IN"/>
+        </w:rPr>
+        <w:t>Create Topic</w:t>
+      </w:r>
+    </w:p>
+    <w:p>
+      <w:pPr>
+        <w:rPr>
+          <w:rFonts w:ascii="inherit" w:eastAsia="Times New Roman" w:hAnsi="inherit" w:cs="Segoe UI"/>
+          <w:color w:val="0C0D0E"/>
+          <w:sz w:val="23"/>
+          <w:szCs w:val="23"/>
+          <w:lang w:eastAsia="en-IN"/>
+        </w:rPr>
+      </w:pPr>
+      <w:r>
+        <w:rPr>
+          <w:rFonts w:ascii="inherit" w:eastAsia="Times New Roman" w:hAnsi="inherit" w:cs="Segoe UI"/>
+          <w:color w:val="0C0D0E"/>
+          <w:sz w:val="23"/>
+          <w:szCs w:val="23"/>
+          <w:lang w:eastAsia="en-IN"/>
+        </w:rPr>
+        <w:t>.\</w:t>
+      </w:r>
+      <w:r>
+        <w:rPr>
+          <w:rFonts w:ascii="inherit" w:eastAsia="Times New Roman" w:hAnsi="inherit" w:cs="Segoe UI"/>
+          <w:color w:val="0C0D0E"/>
+          <w:sz w:val="23"/>
+          <w:szCs w:val="23"/>
+          <w:lang w:eastAsia="en-IN"/>
+        </w:rPr>
+        <w:t>bin\windows\kafka-topics.bat --create --topic test-topic --bootstrap-server localhost:9092 --partitions 1 --replication-factor 1</w:t>
+      </w:r>
+    </w:p>
+    <w:p>
+      <w:pPr>
+        <w:rPr>
+          <w:rFonts w:ascii="inherit" w:eastAsia="Times New Roman" w:hAnsi="inherit" w:cs="Segoe UI"/>
+          <w:b/>
+          <w:bCs/>
+          <w:color w:val="0C0D0E"/>
+          <w:sz w:val="23"/>
+          <w:szCs w:val="23"/>
+          <w:lang w:eastAsia="en-IN"/>
+        </w:rPr>
+      </w:pPr>
+      <w:r>
+        <w:rPr>
+          <w:rFonts w:ascii="inherit" w:eastAsia="Times New Roman" w:hAnsi="inherit" w:cs="Segoe UI"/>
+          <w:b/>
+          <w:bCs/>
+          <w:color w:val="0C0D0E"/>
+          <w:sz w:val="23"/>
+          <w:szCs w:val="23"/>
+          <w:lang w:eastAsia="en-IN"/>
+        </w:rPr>
+        <w:t>List Topic</w:t>
+      </w:r>
+    </w:p>
+    <w:p>
+      <w:pPr>
+        <w:rPr>
+          <w:rFonts w:ascii="inherit" w:eastAsia="Times New Roman" w:hAnsi="inherit" w:cs="Segoe UI"/>
+          <w:color w:val="0C0D0E"/>
+          <w:sz w:val="23"/>
+          <w:szCs w:val="23"/>
+          <w:lang w:eastAsia="en-IN"/>
+        </w:rPr>
+      </w:pPr>
+      <w:r>
+        <w:rPr>
+          <w:rFonts w:ascii="inherit" w:eastAsia="Times New Roman" w:hAnsi="inherit" w:cs="Segoe UI"/>
+          <w:color w:val="0C0D0E"/>
+          <w:sz w:val="23"/>
+          <w:szCs w:val="23"/>
+          <w:lang w:eastAsia="en-IN"/>
+        </w:rPr>
+        <w:t>.\</w:t>
+      </w:r>
+      <w:r>
+        <w:rPr>
+          <w:rFonts w:ascii="inherit" w:eastAsia="Times New Roman" w:hAnsi="inherit" w:cs="Segoe UI"/>
+          <w:color w:val="0C0D0E"/>
+          <w:sz w:val="23"/>
+          <w:szCs w:val="23"/>
+          <w:lang w:eastAsia="en-IN"/>
+        </w:rPr>
+        <w:t>bin\windows\kafka-topics.bat --list --bootstrap-server localhost:9092</w:t>
+      </w:r>
+    </w:p>
+    <w:p>
+      <w:pPr>
+        <w:rPr>
+          <w:rFonts w:ascii="inherit" w:eastAsia="Times New Roman" w:hAnsi="inherit" w:cs="Segoe UI"/>
+          <w:b/>
+          <w:bCs/>
+          <w:color w:val="0C0D0E"/>
+          <w:sz w:val="23"/>
+          <w:szCs w:val="23"/>
+          <w:lang w:eastAsia="en-IN"/>
+        </w:rPr>
+      </w:pPr>
+      <w:r>
+        <w:rPr>
+          <w:rFonts w:ascii="inherit" w:eastAsia="Times New Roman" w:hAnsi="inherit" w:cs="Segoe UI"/>
+          <w:b/>
+          <w:bCs/>
+          <w:color w:val="0C0D0E"/>
+          <w:sz w:val="23"/>
+          <w:szCs w:val="23"/>
+          <w:lang w:eastAsia="en-IN"/>
+        </w:rPr>
+        <w:t>List messages from topic</w:t>
+      </w:r>
+    </w:p>
+    <w:p>
+      <w:pPr>
+        <w:rPr>
+          <w:rFonts w:ascii="inherit" w:eastAsia="Times New Roman" w:hAnsi="inherit" w:cs="Segoe UI"/>
+          <w:color w:val="0C0D0E"/>
+          <w:sz w:val="23"/>
+          <w:szCs w:val="23"/>
+          <w:lang w:eastAsia="en-IN"/>
+        </w:rPr>
+      </w:pPr>
+      <w:r>
+        <w:rPr>
+          <w:rFonts w:ascii="inherit" w:eastAsia="Times New Roman" w:hAnsi="inherit" w:cs="Segoe UI"/>
+          <w:color w:val="0C0D0E"/>
+          <w:sz w:val="23"/>
+          <w:szCs w:val="23"/>
+          <w:lang w:eastAsia="en-IN"/>
+        </w:rPr>
+        <w:t>.\bin\windows\kafka-console-consumer.bat --bootstrap-server localhost:9092 --topic json_topic --from-beginning</w:t>
+      </w:r>
+    </w:p>
+    <w:p>
+      <w:pPr>
+        <w:rPr>
+          <w:rFonts w:ascii="inherit" w:eastAsia="Times New Roman" w:hAnsi="inherit" w:cs="Segoe UI"/>
+          <w:color w:val="0C0D0E"/>
+          <w:sz w:val="23"/>
+          <w:szCs w:val="23"/>
+          <w:lang w:eastAsia="en-IN"/>
+        </w:rPr>
+      </w:pPr>
+    </w:p>
+    <w:p>
+      <w:pPr>
+        <w:rPr>
           <w:b/>
           <w:bCs/>
           <w:sz w:val="28"/>
@@ -1785,7 +1795,7 @@
           <w:lang w:eastAsia="en-IN"/>
         </w:rPr>
         <w:drawing>
-          <wp:inline distT="0" distB="0" distL="0" distR="0" wp14:anchorId="3A42C4B8" wp14:editId="3BBC653E">
+          <wp:inline distT="0" distB="0" distL="0" distR="0" wp14:anchorId="5B8D0230" wp14:editId="4B99D1CA">
             <wp:extent cx="5731510" cy="1954136"/>
             <wp:effectExtent l="19050" t="19050" r="21590" b="27305"/>
             <wp:docPr id="3" name="Picture 3"/>
@@ -1868,6 +1878,3214 @@
           <w:t>https://docs.spring.io/spring-kafka/reference/quick-tour.html</w:t>
         </w:r>
       </w:hyperlink>
+    </w:p>
+    <w:p>
+      <w:pPr>
+        <w:rPr>
+          <w:rFonts w:ascii="inherit" w:eastAsia="Times New Roman" w:hAnsi="inherit" w:cs="Segoe UI"/>
+          <w:b/>
+          <w:bCs/>
+          <w:color w:val="0C0D0E"/>
+          <w:sz w:val="23"/>
+          <w:szCs w:val="23"/>
+          <w:lang w:eastAsia="en-IN"/>
+        </w:rPr>
+      </w:pPr>
+      <w:r>
+        <w:rPr>
+          <w:b/>
+          <w:bCs/>
+          <w:color w:val="0C0D0E"/>
+        </w:rPr>
+        <w:t>C</w:t>
+      </w:r>
+      <w:r>
+        <w:rPr>
+          <w:rFonts w:ascii="inherit" w:eastAsia="Times New Roman" w:hAnsi="inherit" w:cs="Segoe UI"/>
+          <w:b/>
+          <w:bCs/>
+          <w:color w:val="0C0D0E"/>
+          <w:sz w:val="23"/>
+          <w:szCs w:val="23"/>
+          <w:lang w:eastAsia="en-IN"/>
+        </w:rPr>
+        <w:t>reate consumer and producer Application</w:t>
+      </w:r>
+    </w:p>
+    <w:p>
+      <w:pPr>
+        <w:rPr>
+          <w:rFonts w:ascii="inherit" w:eastAsia="Times New Roman" w:hAnsi="inherit" w:cs="Segoe UI"/>
+          <w:color w:val="0C0D0E"/>
+          <w:sz w:val="23"/>
+          <w:szCs w:val="23"/>
+          <w:lang w:eastAsia="en-IN"/>
+        </w:rPr>
+      </w:pPr>
+      <w:r>
+        <w:rPr>
+          <w:rFonts w:ascii="inherit" w:eastAsia="Times New Roman" w:hAnsi="inherit" w:cs="Segoe UI"/>
+          <w:color w:val="0C0D0E"/>
+          <w:sz w:val="23"/>
+          <w:szCs w:val="23"/>
+          <w:lang w:eastAsia="en-IN"/>
+        </w:rPr>
+        <w:lastRenderedPageBreak/>
+        <w:t>application.properties</w:t>
+      </w:r>
+    </w:p>
+    <w:tbl>
+      <w:tblPr>
+        <w:tblStyle w:val="TableGrid"/>
+        <w:tblW w:w="10490" w:type="dxa"/>
+        <w:tblInd w:w="-601" w:type="dxa"/>
+        <w:tblLook w:val="04A0" w:firstRow="1" w:lastRow="0" w:firstColumn="1" w:lastColumn="0" w:noHBand="0" w:noVBand="1"/>
+      </w:tblPr>
+      <w:tblGrid>
+        <w:gridCol w:w="10490"/>
+      </w:tblGrid>
+      <w:tr>
+        <w:trPr>
+          <w:trHeight w:val="3683"/>
+        </w:trPr>
+        <w:tc>
+          <w:tcPr>
+            <w:tcW w:w="10490" w:type="dxa"/>
+          </w:tcPr>
+          <w:p>
+            <w:pPr>
+              <w:rPr>
+                <w:rFonts w:ascii="inherit" w:eastAsia="Times New Roman" w:hAnsi="inherit" w:cs="Segoe UI"/>
+                <w:color w:val="0C0D0E"/>
+                <w:sz w:val="23"/>
+                <w:szCs w:val="23"/>
+                <w:lang w:eastAsia="en-IN"/>
+              </w:rPr>
+            </w:pPr>
+            <w:r>
+              <w:rPr>
+                <w:rFonts w:ascii="inherit" w:eastAsia="Times New Roman" w:hAnsi="inherit" w:cs="Segoe UI"/>
+                <w:color w:val="0C0D0E"/>
+                <w:sz w:val="23"/>
+                <w:szCs w:val="23"/>
+                <w:lang w:eastAsia="en-IN"/>
+              </w:rPr>
+              <w:t>#specify the Kafka broker(s) that the consumer will connect to for consuming message</w:t>
+            </w:r>
+          </w:p>
+          <w:p>
+            <w:pPr>
+              <w:rPr>
+                <w:rFonts w:ascii="inherit" w:eastAsia="Times New Roman" w:hAnsi="inherit" w:cs="Segoe UI"/>
+                <w:color w:val="C00000"/>
+                <w:sz w:val="23"/>
+                <w:szCs w:val="23"/>
+                <w:lang w:eastAsia="en-IN"/>
+              </w:rPr>
+            </w:pPr>
+            <w:r>
+              <w:rPr>
+                <w:rFonts w:ascii="inherit" w:eastAsia="Times New Roman" w:hAnsi="inherit" w:cs="Segoe UI"/>
+                <w:color w:val="C00000"/>
+                <w:sz w:val="23"/>
+                <w:szCs w:val="23"/>
+                <w:lang w:eastAsia="en-IN"/>
+              </w:rPr>
+              <w:t>spring.kafka.consumer.bootstrap-servers: localhost:9092 OR</w:t>
+            </w:r>
+          </w:p>
+          <w:p>
+            <w:pPr>
+              <w:rPr>
+                <w:rFonts w:ascii="inherit" w:eastAsia="Times New Roman" w:hAnsi="inherit" w:cs="Segoe UI"/>
+                <w:color w:val="0C0D0E"/>
+                <w:sz w:val="23"/>
+                <w:szCs w:val="23"/>
+                <w:lang w:eastAsia="en-IN"/>
+              </w:rPr>
+            </w:pPr>
+            <w:r>
+              <w:rPr>
+                <w:rFonts w:ascii="inherit" w:eastAsia="Times New Roman" w:hAnsi="inherit" w:cs="Segoe UI"/>
+                <w:color w:val="C00000"/>
+                <w:sz w:val="23"/>
+                <w:szCs w:val="23"/>
+                <w:lang w:eastAsia="en-IN"/>
+              </w:rPr>
+              <w:t>spring.kafka.consumer.bootstrap-servers=broker1:9092,broker2:9092,broker3:9092</w:t>
+            </w:r>
+            <w:r>
+              <w:rPr>
+                <w:rFonts w:ascii="inherit" w:eastAsia="Times New Roman" w:hAnsi="inherit" w:cs="Segoe UI"/>
+                <w:color w:val="0C0D0E"/>
+                <w:sz w:val="23"/>
+                <w:szCs w:val="23"/>
+                <w:lang w:eastAsia="en-IN"/>
+              </w:rPr>
+              <w:br/>
+              <w:t>spring.kafka.consumer.group-id:myGroup</w:t>
+            </w:r>
+            <w:r>
+              <w:rPr>
+                <w:rFonts w:ascii="inherit" w:eastAsia="Times New Roman" w:hAnsi="inherit" w:cs="Segoe UI"/>
+                <w:color w:val="0C0D0E"/>
+                <w:sz w:val="23"/>
+                <w:szCs w:val="23"/>
+                <w:lang w:eastAsia="en-IN"/>
+              </w:rPr>
+              <w:br/>
+              <w:t>spring.kafka.consumer.auto-offset-reset:earliest</w:t>
+            </w:r>
+            <w:r>
+              <w:rPr>
+                <w:rFonts w:ascii="inherit" w:eastAsia="Times New Roman" w:hAnsi="inherit" w:cs="Segoe UI"/>
+                <w:color w:val="0C0D0E"/>
+                <w:sz w:val="23"/>
+                <w:szCs w:val="23"/>
+                <w:lang w:eastAsia="en-IN"/>
+              </w:rPr>
+              <w:br/>
+              <w:t>#Deserilise Key into Message</w:t>
+            </w:r>
+            <w:r>
+              <w:rPr>
+                <w:rFonts w:ascii="inherit" w:eastAsia="Times New Roman" w:hAnsi="inherit" w:cs="Segoe UI"/>
+                <w:color w:val="0C0D0E"/>
+                <w:sz w:val="23"/>
+                <w:szCs w:val="23"/>
+                <w:lang w:eastAsia="en-IN"/>
+              </w:rPr>
+              <w:br/>
+              <w:t>spring.kafka.consumer.key-deserializer: org.apache.kafka.common.serialization.String</w:t>
+            </w:r>
+            <w:r>
+              <w:rPr>
+                <w:rFonts w:ascii="inherit" w:eastAsia="Times New Roman" w:hAnsi="inherit" w:cs="Segoe UI"/>
+                <w:color w:val="0C0D0E"/>
+                <w:sz w:val="23"/>
+                <w:szCs w:val="23"/>
+                <w:lang w:eastAsia="en-IN"/>
+              </w:rPr>
+              <w:t>Des</w:t>
+            </w:r>
+            <w:r>
+              <w:rPr>
+                <w:rFonts w:ascii="inherit" w:eastAsia="Times New Roman" w:hAnsi="inherit" w:cs="Segoe UI"/>
+                <w:color w:val="0C0D0E"/>
+                <w:sz w:val="23"/>
+                <w:szCs w:val="23"/>
+                <w:lang w:eastAsia="en-IN"/>
+              </w:rPr>
+              <w:t>erializer</w:t>
+            </w:r>
+            <w:r>
+              <w:rPr>
+                <w:rFonts w:ascii="inherit" w:eastAsia="Times New Roman" w:hAnsi="inherit" w:cs="Segoe UI"/>
+                <w:color w:val="0C0D0E"/>
+                <w:sz w:val="23"/>
+                <w:szCs w:val="23"/>
+                <w:lang w:eastAsia="en-IN"/>
+              </w:rPr>
+              <w:br/>
+              <w:t>#Deserilise value into Message</w:t>
+            </w:r>
+            <w:r>
+              <w:rPr>
+                <w:rFonts w:ascii="inherit" w:eastAsia="Times New Roman" w:hAnsi="inherit" w:cs="Segoe UI"/>
+                <w:color w:val="0C0D0E"/>
+                <w:sz w:val="23"/>
+                <w:szCs w:val="23"/>
+                <w:lang w:eastAsia="en-IN"/>
+              </w:rPr>
+              <w:br/>
+              <w:t>spring.kafka.consumer.value-deserializer: org.apache.kafka.common.serialization.String</w:t>
+            </w:r>
+            <w:r>
+              <w:rPr>
+                <w:rFonts w:ascii="inherit" w:eastAsia="Times New Roman" w:hAnsi="inherit" w:cs="Segoe UI"/>
+                <w:color w:val="0C0D0E"/>
+                <w:sz w:val="23"/>
+                <w:szCs w:val="23"/>
+                <w:lang w:eastAsia="en-IN"/>
+              </w:rPr>
+              <w:t>Des</w:t>
+            </w:r>
+            <w:r>
+              <w:rPr>
+                <w:rFonts w:ascii="inherit" w:eastAsia="Times New Roman" w:hAnsi="inherit" w:cs="Segoe UI"/>
+                <w:color w:val="0C0D0E"/>
+                <w:sz w:val="23"/>
+                <w:szCs w:val="23"/>
+                <w:lang w:eastAsia="en-IN"/>
+              </w:rPr>
+              <w:t>erializer</w:t>
+            </w:r>
+            <w:r>
+              <w:rPr>
+                <w:rFonts w:ascii="inherit" w:eastAsia="Times New Roman" w:hAnsi="inherit" w:cs="Segoe UI"/>
+                <w:color w:val="0C0D0E"/>
+                <w:sz w:val="23"/>
+                <w:szCs w:val="23"/>
+                <w:lang w:eastAsia="en-IN"/>
+              </w:rPr>
+              <w:br/>
+            </w:r>
+            <w:r>
+              <w:rPr>
+                <w:rFonts w:ascii="inherit" w:eastAsia="Times New Roman" w:hAnsi="inherit" w:cs="Segoe UI"/>
+                <w:color w:val="0C0D0E"/>
+                <w:sz w:val="23"/>
+                <w:szCs w:val="23"/>
+                <w:lang w:eastAsia="en-IN"/>
+              </w:rPr>
+              <w:br/>
+              <w:t>spring.kafka.producer.bootstrap-servers: localhost:9092</w:t>
+            </w:r>
+            <w:r>
+              <w:rPr>
+                <w:rFonts w:ascii="inherit" w:eastAsia="Times New Roman" w:hAnsi="inherit" w:cs="Segoe UI"/>
+                <w:color w:val="0C0D0E"/>
+                <w:sz w:val="23"/>
+                <w:szCs w:val="23"/>
+                <w:lang w:eastAsia="en-IN"/>
+              </w:rPr>
+              <w:br/>
+              <w:t>spring.kafka.producer.key-serializer: org.apache.kafka.common.serialization.StringSerializer</w:t>
+            </w:r>
+            <w:r>
+              <w:rPr>
+                <w:rFonts w:ascii="inherit" w:eastAsia="Times New Roman" w:hAnsi="inherit" w:cs="Segoe UI"/>
+                <w:color w:val="0C0D0E"/>
+                <w:sz w:val="23"/>
+                <w:szCs w:val="23"/>
+                <w:lang w:eastAsia="en-IN"/>
+              </w:rPr>
+              <w:br/>
+              <w:t>spring.kafka.producer.value-serializer: org.apache.kafka.common.serialization.StringSerializer</w:t>
+            </w:r>
+          </w:p>
+          <w:p>
+            <w:pPr>
+              <w:rPr>
+                <w:rFonts w:ascii="inherit" w:eastAsia="Times New Roman" w:hAnsi="inherit" w:cs="Segoe UI"/>
+                <w:color w:val="0C0D0E"/>
+                <w:sz w:val="23"/>
+                <w:szCs w:val="23"/>
+                <w:lang w:eastAsia="en-IN"/>
+              </w:rPr>
+            </w:pPr>
+          </w:p>
+        </w:tc>
+      </w:tr>
+    </w:tbl>
+    <w:p>
+      <w:pPr>
+        <w:rPr>
+          <w:rFonts w:ascii="inherit" w:eastAsia="Times New Roman" w:hAnsi="inherit" w:cs="Segoe UI"/>
+          <w:b/>
+          <w:bCs/>
+          <w:color w:val="0C0D0E"/>
+          <w:sz w:val="23"/>
+          <w:szCs w:val="23"/>
+          <w:lang w:eastAsia="en-IN"/>
+        </w:rPr>
+      </w:pPr>
+    </w:p>
+    <w:p>
+      <w:pPr>
+        <w:rPr>
+          <w:rFonts w:ascii="inherit" w:eastAsia="Times New Roman" w:hAnsi="inherit" w:cs="Segoe UI"/>
+          <w:b/>
+          <w:bCs/>
+          <w:color w:val="0C0D0E"/>
+          <w:sz w:val="23"/>
+          <w:szCs w:val="23"/>
+          <w:lang w:eastAsia="en-IN"/>
+        </w:rPr>
+      </w:pPr>
+      <w:r>
+        <w:rPr>
+          <w:rFonts w:ascii="inherit" w:eastAsia="Times New Roman" w:hAnsi="inherit" w:cs="Segoe UI"/>
+          <w:b/>
+          <w:bCs/>
+          <w:color w:val="0C0D0E"/>
+          <w:sz w:val="23"/>
+          <w:szCs w:val="23"/>
+          <w:lang w:eastAsia="en-IN"/>
+        </w:rPr>
+        <w:t>Create Kafka Topic</w:t>
+      </w:r>
+    </w:p>
+    <w:tbl>
+      <w:tblPr>
+        <w:tblStyle w:val="TableGrid"/>
+        <w:tblW w:w="0" w:type="auto"/>
+        <w:tblLook w:val="04A0" w:firstRow="1" w:lastRow="0" w:firstColumn="1" w:lastColumn="0" w:noHBand="0" w:noVBand="1"/>
+      </w:tblPr>
+      <w:tblGrid>
+        <w:gridCol w:w="9242"/>
+      </w:tblGrid>
+      <w:tr>
+        <w:tc>
+          <w:tcPr>
+            <w:tcW w:w="9242" w:type="dxa"/>
+          </w:tcPr>
+          <w:p>
+            <w:pPr>
+              <w:spacing w:after="200" w:line="276" w:lineRule="auto"/>
+              <w:rPr>
+                <w:rFonts w:ascii="inherit" w:eastAsia="Times New Roman" w:hAnsi="inherit" w:cs="Segoe UI"/>
+                <w:color w:val="0C0D0E"/>
+                <w:sz w:val="23"/>
+                <w:szCs w:val="23"/>
+                <w:lang w:eastAsia="en-IN"/>
+              </w:rPr>
+            </w:pPr>
+            <w:r>
+              <w:rPr>
+                <w:rFonts w:ascii="inherit" w:eastAsia="Times New Roman" w:hAnsi="inherit" w:cs="Segoe UI"/>
+                <w:color w:val="0C0D0E"/>
+                <w:sz w:val="23"/>
+                <w:szCs w:val="23"/>
+                <w:lang w:eastAsia="en-IN"/>
+              </w:rPr>
+              <w:t>import org.apache.kafka.clients.admin.NewTopic;</w:t>
+            </w:r>
+            <w:r>
+              <w:rPr>
+                <w:rFonts w:ascii="inherit" w:eastAsia="Times New Roman" w:hAnsi="inherit" w:cs="Segoe UI"/>
+                <w:color w:val="0C0D0E"/>
+                <w:sz w:val="23"/>
+                <w:szCs w:val="23"/>
+                <w:lang w:eastAsia="en-IN"/>
+              </w:rPr>
+              <w:br/>
+              <w:t>import org.springframework.context.annotation.Bean;</w:t>
+            </w:r>
+            <w:r>
+              <w:rPr>
+                <w:rFonts w:ascii="inherit" w:eastAsia="Times New Roman" w:hAnsi="inherit" w:cs="Segoe UI"/>
+                <w:color w:val="0C0D0E"/>
+                <w:sz w:val="23"/>
+                <w:szCs w:val="23"/>
+                <w:lang w:eastAsia="en-IN"/>
+              </w:rPr>
+              <w:br/>
+              <w:t>import org.springframework.context.annotation.Configuration;</w:t>
+            </w:r>
+            <w:r>
+              <w:rPr>
+                <w:rFonts w:ascii="inherit" w:eastAsia="Times New Roman" w:hAnsi="inherit" w:cs="Segoe UI"/>
+                <w:color w:val="0C0D0E"/>
+                <w:sz w:val="23"/>
+                <w:szCs w:val="23"/>
+                <w:lang w:eastAsia="en-IN"/>
+              </w:rPr>
+              <w:br/>
+              <w:t>import org.springframework.kafka.config.TopicBuilder;</w:t>
+            </w:r>
+            <w:r>
+              <w:rPr>
+                <w:rFonts w:ascii="inherit" w:eastAsia="Times New Roman" w:hAnsi="inherit" w:cs="Segoe UI"/>
+                <w:color w:val="0C0D0E"/>
+                <w:sz w:val="23"/>
+                <w:szCs w:val="23"/>
+                <w:lang w:eastAsia="en-IN"/>
+              </w:rPr>
+              <w:br/>
+            </w:r>
+            <w:r>
+              <w:rPr>
+                <w:rFonts w:ascii="inherit" w:eastAsia="Times New Roman" w:hAnsi="inherit" w:cs="Segoe UI"/>
+                <w:color w:val="0C0D0E"/>
+                <w:sz w:val="23"/>
+                <w:szCs w:val="23"/>
+                <w:lang w:eastAsia="en-IN"/>
+              </w:rPr>
+              <w:br/>
+              <w:t>@Configuration</w:t>
+            </w:r>
+            <w:r>
+              <w:rPr>
+                <w:rFonts w:ascii="inherit" w:eastAsia="Times New Roman" w:hAnsi="inherit" w:cs="Segoe UI"/>
+                <w:color w:val="0C0D0E"/>
+                <w:sz w:val="23"/>
+                <w:szCs w:val="23"/>
+                <w:lang w:eastAsia="en-IN"/>
+              </w:rPr>
+              <w:br/>
+              <w:t>public class KafkaConfig {</w:t>
+            </w:r>
+            <w:r>
+              <w:rPr>
+                <w:rFonts w:ascii="inherit" w:eastAsia="Times New Roman" w:hAnsi="inherit" w:cs="Segoe UI"/>
+                <w:color w:val="0C0D0E"/>
+                <w:sz w:val="23"/>
+                <w:szCs w:val="23"/>
+                <w:lang w:eastAsia="en-IN"/>
+              </w:rPr>
+              <w:br/>
+              <w:t xml:space="preserve">    @Bean</w:t>
+            </w:r>
+            <w:r>
+              <w:rPr>
+                <w:rFonts w:ascii="inherit" w:eastAsia="Times New Roman" w:hAnsi="inherit" w:cs="Segoe UI"/>
+                <w:color w:val="0C0D0E"/>
+                <w:sz w:val="23"/>
+                <w:szCs w:val="23"/>
+                <w:lang w:eastAsia="en-IN"/>
+              </w:rPr>
+              <w:br/>
+              <w:t xml:space="preserve">    public NewTopic rlbinTopic() {</w:t>
+            </w:r>
+            <w:r>
+              <w:rPr>
+                <w:rFonts w:ascii="inherit" w:eastAsia="Times New Roman" w:hAnsi="inherit" w:cs="Segoe UI"/>
+                <w:color w:val="0C0D0E"/>
+                <w:sz w:val="23"/>
+                <w:szCs w:val="23"/>
+                <w:lang w:eastAsia="en-IN"/>
+              </w:rPr>
+              <w:br/>
+              <w:t xml:space="preserve">        return TopicBuilder.name("rlbIn").build();</w:t>
+            </w:r>
+            <w:r>
+              <w:rPr>
+                <w:rFonts w:ascii="inherit" w:eastAsia="Times New Roman" w:hAnsi="inherit" w:cs="Segoe UI"/>
+                <w:color w:val="0C0D0E"/>
+                <w:sz w:val="23"/>
+                <w:szCs w:val="23"/>
+                <w:lang w:eastAsia="en-IN"/>
+              </w:rPr>
+              <w:br/>
+              <w:t xml:space="preserve">    }</w:t>
+            </w:r>
+            <w:r>
+              <w:rPr>
+                <w:rFonts w:ascii="inherit" w:eastAsia="Times New Roman" w:hAnsi="inherit" w:cs="Segoe UI"/>
+                <w:color w:val="0C0D0E"/>
+                <w:sz w:val="23"/>
+                <w:szCs w:val="23"/>
+                <w:lang w:eastAsia="en-IN"/>
+              </w:rPr>
+              <w:br/>
+              <w:t>}</w:t>
+            </w:r>
+          </w:p>
+        </w:tc>
+      </w:tr>
+    </w:tbl>
+    <w:p>
+      <w:pPr>
+        <w:rPr>
+          <w:rFonts w:ascii="inherit" w:eastAsia="Times New Roman" w:hAnsi="inherit" w:cs="Segoe UI"/>
+          <w:b/>
+          <w:bCs/>
+          <w:color w:val="0C0D0E"/>
+          <w:sz w:val="23"/>
+          <w:szCs w:val="23"/>
+          <w:lang w:eastAsia="en-IN"/>
+        </w:rPr>
+      </w:pPr>
+    </w:p>
+    <w:p>
+      <w:pPr>
+        <w:rPr>
+          <w:rFonts w:ascii="inherit" w:eastAsia="Times New Roman" w:hAnsi="inherit" w:cs="Segoe UI"/>
+          <w:color w:val="0C0D0E"/>
+          <w:sz w:val="23"/>
+          <w:szCs w:val="23"/>
+          <w:lang w:eastAsia="en-IN"/>
+        </w:rPr>
+      </w:pPr>
+      <w:r>
+        <w:rPr>
+          <w:rFonts w:ascii="inherit" w:eastAsia="Times New Roman" w:hAnsi="inherit" w:cs="Segoe UI"/>
+          <w:b/>
+          <w:bCs/>
+          <w:color w:val="0C0D0E"/>
+          <w:sz w:val="23"/>
+          <w:szCs w:val="23"/>
+          <w:lang w:eastAsia="en-IN"/>
+        </w:rPr>
+        <w:t>List Kafka Topic</w:t>
+      </w:r>
+      <w:r>
+        <w:rPr>
+          <w:rFonts w:ascii="inherit" w:eastAsia="Times New Roman" w:hAnsi="inherit" w:cs="Segoe UI"/>
+          <w:color w:val="0C0D0E"/>
+          <w:sz w:val="23"/>
+          <w:szCs w:val="23"/>
+          <w:lang w:eastAsia="en-IN"/>
+        </w:rPr>
+        <w:t xml:space="preserve">: </w:t>
+      </w:r>
+    </w:p>
+    <w:p>
+      <w:pPr>
+        <w:rPr>
+          <w:rFonts w:ascii="inherit" w:eastAsia="Times New Roman" w:hAnsi="inherit" w:cs="Segoe UI"/>
+          <w:color w:val="0C0D0E"/>
+          <w:sz w:val="23"/>
+          <w:szCs w:val="23"/>
+          <w:lang w:eastAsia="en-IN"/>
+        </w:rPr>
+      </w:pPr>
+      <w:r>
+        <w:rPr>
+          <w:rFonts w:ascii="inherit" w:eastAsia="Times New Roman" w:hAnsi="inherit" w:cs="Segoe UI"/>
+          <w:color w:val="0C0D0E"/>
+          <w:sz w:val="23"/>
+          <w:szCs w:val="23"/>
+          <w:lang w:eastAsia="en-IN"/>
+        </w:rPr>
+        <w:t>.\bin\windows\kafka-topics.bat --list --bootstrap-server localhost:9092</w:t>
+      </w:r>
+    </w:p>
+    <w:p>
+      <w:pPr>
+        <w:rPr>
+          <w:rFonts w:ascii="inherit" w:eastAsia="Times New Roman" w:hAnsi="inherit" w:cs="Segoe UI"/>
+          <w:color w:val="0C0D0E"/>
+          <w:sz w:val="23"/>
+          <w:szCs w:val="23"/>
+          <w:lang w:eastAsia="en-IN"/>
+        </w:rPr>
+      </w:pPr>
+      <w:r>
+        <w:rPr>
+          <w:noProof/>
+          <w:lang w:eastAsia="en-IN"/>
+        </w:rPr>
+        <w:drawing>
+          <wp:inline distT="0" distB="0" distL="0" distR="0" wp14:anchorId="334F7E05" wp14:editId="0BA24210">
+            <wp:extent cx="5731510" cy="400471"/>
+            <wp:effectExtent l="19050" t="19050" r="21590" b="19050"/>
+            <wp:docPr id="12" name="Picture 12"/>
+            <wp:cNvGraphicFramePr>
+              <a:graphicFrameLocks xmlns:a="http://schemas.openxmlformats.org/drawingml/2006/main" noChangeAspect="1"/>
+            </wp:cNvGraphicFramePr>
+            <a:graphic xmlns:a="http://schemas.openxmlformats.org/drawingml/2006/main">
+              <a:graphicData uri="http://schemas.openxmlformats.org/drawingml/2006/picture">
+                <pic:pic xmlns:pic="http://schemas.openxmlformats.org/drawingml/2006/picture">
+                  <pic:nvPicPr>
+                    <pic:cNvPr id="0" name=""/>
+                    <pic:cNvPicPr/>
+                  </pic:nvPicPr>
+                  <pic:blipFill>
+                    <a:blip r:embed="rId19"/>
+                    <a:stretch>
+                      <a:fillRect/>
+                    </a:stretch>
+                  </pic:blipFill>
+                  <pic:spPr>
+                    <a:xfrm>
+                      <a:off x="0" y="0"/>
+                      <a:ext cx="5731510" cy="400471"/>
+                    </a:xfrm>
+                    <a:prstGeom prst="rect">
+                      <a:avLst/>
+                    </a:prstGeom>
+                    <a:ln>
+                      <a:solidFill>
+                        <a:schemeClr val="accent1"/>
+                      </a:solidFill>
+                    </a:ln>
+                  </pic:spPr>
+                </pic:pic>
+              </a:graphicData>
+            </a:graphic>
+          </wp:inline>
+        </w:drawing>
+      </w:r>
+    </w:p>
+    <w:p>
+      <w:pPr>
+        <w:rPr>
+          <w:rFonts w:ascii="inherit" w:eastAsia="Times New Roman" w:hAnsi="inherit" w:cs="Segoe UI"/>
+          <w:color w:val="0C0D0E"/>
+          <w:sz w:val="23"/>
+          <w:szCs w:val="23"/>
+          <w:lang w:eastAsia="en-IN"/>
+        </w:rPr>
+      </w:pPr>
+      <w:r>
+        <w:rPr>
+          <w:rFonts w:ascii="inherit" w:eastAsia="Times New Roman" w:hAnsi="inherit" w:cs="Segoe UI"/>
+          <w:b/>
+          <w:bCs/>
+          <w:color w:val="0C0D0E"/>
+          <w:sz w:val="23"/>
+          <w:szCs w:val="23"/>
+          <w:lang w:eastAsia="en-IN"/>
+        </w:rPr>
+        <w:t>Create Producer</w:t>
+      </w:r>
+    </w:p>
+    <w:tbl>
+      <w:tblPr>
+        <w:tblStyle w:val="TableGrid"/>
+        <w:tblW w:w="0" w:type="auto"/>
+        <w:tblLook w:val="04A0" w:firstRow="1" w:lastRow="0" w:firstColumn="1" w:lastColumn="0" w:noHBand="0" w:noVBand="1"/>
+      </w:tblPr>
+      <w:tblGrid>
+        <w:gridCol w:w="9242"/>
+      </w:tblGrid>
+      <w:tr>
+        <w:tc>
+          <w:tcPr>
+            <w:tcW w:w="9242" w:type="dxa"/>
+          </w:tcPr>
+          <w:p>
+            <w:pPr>
+              <w:rPr>
+                <w:rFonts w:ascii="inherit" w:eastAsia="Times New Roman" w:hAnsi="inherit" w:cs="Segoe UI"/>
+                <w:color w:val="0C0D0E"/>
+                <w:sz w:val="23"/>
+                <w:szCs w:val="23"/>
+                <w:lang w:eastAsia="en-IN"/>
+              </w:rPr>
+            </w:pPr>
+            <w:r>
+              <w:rPr>
+                <w:rFonts w:ascii="inherit" w:eastAsia="Times New Roman" w:hAnsi="inherit" w:cs="Segoe UI"/>
+                <w:color w:val="0C0D0E"/>
+                <w:sz w:val="23"/>
+                <w:szCs w:val="23"/>
+                <w:lang w:eastAsia="en-IN"/>
+              </w:rPr>
+              <w:t>import org.springframework.kafka.core.KafkaTemplate;</w:t>
+            </w:r>
+            <w:r>
+              <w:rPr>
+                <w:rFonts w:ascii="inherit" w:eastAsia="Times New Roman" w:hAnsi="inherit" w:cs="Segoe UI"/>
+                <w:color w:val="0C0D0E"/>
+                <w:sz w:val="23"/>
+                <w:szCs w:val="23"/>
+                <w:lang w:eastAsia="en-IN"/>
+              </w:rPr>
+              <w:br/>
+              <w:t>import org.springframework.stereotype.Service;</w:t>
+            </w:r>
+          </w:p>
+          <w:p>
+            <w:pPr>
+              <w:rPr>
+                <w:rFonts w:ascii="inherit" w:eastAsia="Times New Roman" w:hAnsi="inherit" w:cs="Segoe UI"/>
+                <w:color w:val="0C0D0E"/>
+                <w:sz w:val="23"/>
+                <w:szCs w:val="23"/>
+                <w:lang w:eastAsia="en-IN"/>
+              </w:rPr>
+            </w:pPr>
+          </w:p>
+          <w:p>
+            <w:pPr>
+              <w:rPr>
+                <w:rFonts w:ascii="inherit" w:eastAsia="Times New Roman" w:hAnsi="inherit" w:cs="Segoe UI"/>
+                <w:color w:val="0C0D0E"/>
+                <w:sz w:val="23"/>
+                <w:szCs w:val="23"/>
+                <w:lang w:eastAsia="en-IN"/>
+              </w:rPr>
+            </w:pPr>
+            <w:r>
+              <w:rPr>
+                <w:rFonts w:ascii="inherit" w:eastAsia="Times New Roman" w:hAnsi="inherit" w:cs="Segoe UI"/>
+                <w:color w:val="0C0D0E"/>
+                <w:sz w:val="23"/>
+                <w:szCs w:val="23"/>
+                <w:lang w:eastAsia="en-IN"/>
+              </w:rPr>
+              <w:t>@Service</w:t>
+            </w:r>
+            <w:r>
+              <w:rPr>
+                <w:rFonts w:ascii="inherit" w:eastAsia="Times New Roman" w:hAnsi="inherit" w:cs="Segoe UI"/>
+                <w:color w:val="0C0D0E"/>
+                <w:sz w:val="23"/>
+                <w:szCs w:val="23"/>
+                <w:lang w:eastAsia="en-IN"/>
+              </w:rPr>
+              <w:br/>
+              <w:t>public class KafkaProducer {</w:t>
+            </w:r>
+            <w:r>
+              <w:rPr>
+                <w:rFonts w:ascii="inherit" w:eastAsia="Times New Roman" w:hAnsi="inherit" w:cs="Segoe UI"/>
+                <w:color w:val="0C0D0E"/>
+                <w:sz w:val="23"/>
+                <w:szCs w:val="23"/>
+                <w:lang w:eastAsia="en-IN"/>
+              </w:rPr>
+              <w:br/>
+              <w:t xml:space="preserve">    private KafkaTemplate&lt;String, String&gt; kafkaTemplate;</w:t>
+            </w:r>
+            <w:r>
+              <w:rPr>
+                <w:rFonts w:ascii="inherit" w:eastAsia="Times New Roman" w:hAnsi="inherit" w:cs="Segoe UI"/>
+                <w:color w:val="0C0D0E"/>
+                <w:sz w:val="23"/>
+                <w:szCs w:val="23"/>
+                <w:lang w:eastAsia="en-IN"/>
+              </w:rPr>
+              <w:br/>
+            </w:r>
+            <w:r>
+              <w:rPr>
+                <w:rFonts w:ascii="inherit" w:eastAsia="Times New Roman" w:hAnsi="inherit" w:cs="Segoe UI"/>
+                <w:color w:val="0C0D0E"/>
+                <w:sz w:val="23"/>
+                <w:szCs w:val="23"/>
+                <w:lang w:eastAsia="en-IN"/>
+              </w:rPr>
+              <w:br/>
+            </w:r>
+            <w:r>
+              <w:rPr>
+                <w:rFonts w:ascii="inherit" w:eastAsia="Times New Roman" w:hAnsi="inherit" w:cs="Segoe UI"/>
+                <w:color w:val="0C0D0E"/>
+                <w:sz w:val="23"/>
+                <w:szCs w:val="23"/>
+                <w:lang w:eastAsia="en-IN"/>
+              </w:rPr>
+              <w:lastRenderedPageBreak/>
+              <w:t xml:space="preserve">    public KafkaProducer(KafkaTemplate&lt;String, String&gt; kafkaTemplate) {</w:t>
+            </w:r>
+            <w:r>
+              <w:rPr>
+                <w:rFonts w:ascii="inherit" w:eastAsia="Times New Roman" w:hAnsi="inherit" w:cs="Segoe UI"/>
+                <w:color w:val="0C0D0E"/>
+                <w:sz w:val="23"/>
+                <w:szCs w:val="23"/>
+                <w:lang w:eastAsia="en-IN"/>
+              </w:rPr>
+              <w:br/>
+              <w:t xml:space="preserve">        this.kafkaTemplate = kafkaTemplate;</w:t>
+            </w:r>
+            <w:r>
+              <w:rPr>
+                <w:rFonts w:ascii="inherit" w:eastAsia="Times New Roman" w:hAnsi="inherit" w:cs="Segoe UI"/>
+                <w:color w:val="0C0D0E"/>
+                <w:sz w:val="23"/>
+                <w:szCs w:val="23"/>
+                <w:lang w:eastAsia="en-IN"/>
+              </w:rPr>
+              <w:br/>
+              <w:t xml:space="preserve">    }</w:t>
+            </w:r>
+            <w:r>
+              <w:rPr>
+                <w:rFonts w:ascii="inherit" w:eastAsia="Times New Roman" w:hAnsi="inherit" w:cs="Segoe UI"/>
+                <w:color w:val="0C0D0E"/>
+                <w:sz w:val="23"/>
+                <w:szCs w:val="23"/>
+                <w:lang w:eastAsia="en-IN"/>
+              </w:rPr>
+              <w:br/>
+            </w:r>
+            <w:r>
+              <w:rPr>
+                <w:rFonts w:ascii="inherit" w:eastAsia="Times New Roman" w:hAnsi="inherit" w:cs="Segoe UI"/>
+                <w:color w:val="0C0D0E"/>
+                <w:sz w:val="23"/>
+                <w:szCs w:val="23"/>
+                <w:lang w:eastAsia="en-IN"/>
+              </w:rPr>
+              <w:br/>
+              <w:t xml:space="preserve">    public void send(String message) {</w:t>
+            </w:r>
+            <w:r>
+              <w:rPr>
+                <w:rFonts w:ascii="inherit" w:eastAsia="Times New Roman" w:hAnsi="inherit" w:cs="Segoe UI"/>
+                <w:color w:val="0C0D0E"/>
+                <w:sz w:val="23"/>
+                <w:szCs w:val="23"/>
+                <w:lang w:eastAsia="en-IN"/>
+              </w:rPr>
+              <w:br/>
+              <w:t xml:space="preserve">        kafkaTemplate.send("rlbIn", message);</w:t>
+            </w:r>
+            <w:r>
+              <w:rPr>
+                <w:rFonts w:ascii="inherit" w:eastAsia="Times New Roman" w:hAnsi="inherit" w:cs="Segoe UI"/>
+                <w:color w:val="0C0D0E"/>
+                <w:sz w:val="23"/>
+                <w:szCs w:val="23"/>
+                <w:lang w:eastAsia="en-IN"/>
+              </w:rPr>
+              <w:br/>
+              <w:t xml:space="preserve">    }</w:t>
+            </w:r>
+            <w:r>
+              <w:rPr>
+                <w:rFonts w:ascii="inherit" w:eastAsia="Times New Roman" w:hAnsi="inherit" w:cs="Segoe UI"/>
+                <w:color w:val="0C0D0E"/>
+                <w:sz w:val="23"/>
+                <w:szCs w:val="23"/>
+                <w:lang w:eastAsia="en-IN"/>
+              </w:rPr>
+              <w:br/>
+              <w:t>}</w:t>
+            </w:r>
+          </w:p>
+        </w:tc>
+      </w:tr>
+    </w:tbl>
+    <w:p>
+      <w:pPr>
+        <w:rPr>
+          <w:rFonts w:ascii="inherit" w:eastAsia="Times New Roman" w:hAnsi="inherit" w:cs="Segoe UI"/>
+          <w:color w:val="0C0D0E"/>
+          <w:sz w:val="23"/>
+          <w:szCs w:val="23"/>
+          <w:lang w:eastAsia="en-IN"/>
+        </w:rPr>
+      </w:pPr>
+    </w:p>
+    <w:p>
+      <w:pPr>
+        <w:rPr>
+          <w:rFonts w:ascii="inherit" w:eastAsia="Times New Roman" w:hAnsi="inherit" w:cs="Segoe UI"/>
+          <w:color w:val="0C0D0E"/>
+          <w:sz w:val="23"/>
+          <w:szCs w:val="23"/>
+          <w:lang w:eastAsia="en-IN"/>
+        </w:rPr>
+      </w:pPr>
+    </w:p>
+    <w:p>
+      <w:pPr>
+        <w:rPr>
+          <w:rFonts w:ascii="inherit" w:eastAsia="Times New Roman" w:hAnsi="inherit" w:cs="Segoe UI"/>
+          <w:color w:val="0C0D0E"/>
+          <w:sz w:val="23"/>
+          <w:szCs w:val="23"/>
+          <w:lang w:eastAsia="en-IN"/>
+        </w:rPr>
+      </w:pPr>
+    </w:p>
+    <w:p>
+      <w:pPr>
+        <w:rPr>
+          <w:rFonts w:ascii="inherit" w:eastAsia="Times New Roman" w:hAnsi="inherit" w:cs="Segoe UI"/>
+          <w:color w:val="0C0D0E"/>
+          <w:sz w:val="23"/>
+          <w:szCs w:val="23"/>
+          <w:lang w:eastAsia="en-IN"/>
+        </w:rPr>
+      </w:pPr>
+    </w:p>
+    <w:p>
+      <w:pPr>
+        <w:rPr>
+          <w:rFonts w:ascii="inherit" w:eastAsia="Times New Roman" w:hAnsi="inherit" w:cs="Segoe UI"/>
+          <w:color w:val="0C0D0E"/>
+          <w:sz w:val="23"/>
+          <w:szCs w:val="23"/>
+          <w:lang w:eastAsia="en-IN"/>
+        </w:rPr>
+      </w:pPr>
+    </w:p>
+    <w:p>
+      <w:pPr>
+        <w:rPr>
+          <w:rFonts w:ascii="inherit" w:eastAsia="Times New Roman" w:hAnsi="inherit" w:cs="Segoe UI"/>
+          <w:b/>
+          <w:bCs/>
+          <w:color w:val="0C0D0E"/>
+          <w:sz w:val="23"/>
+          <w:szCs w:val="23"/>
+          <w:lang w:eastAsia="en-IN"/>
+        </w:rPr>
+      </w:pPr>
+      <w:r>
+        <w:rPr>
+          <w:rFonts w:ascii="inherit" w:eastAsia="Times New Roman" w:hAnsi="inherit" w:cs="Segoe UI"/>
+          <w:b/>
+          <w:bCs/>
+          <w:color w:val="0C0D0E"/>
+          <w:sz w:val="23"/>
+          <w:szCs w:val="23"/>
+          <w:lang w:eastAsia="en-IN"/>
+        </w:rPr>
+        <w:t>Create Rest API to publish Message</w:t>
+      </w:r>
+    </w:p>
+    <w:tbl>
+      <w:tblPr>
+        <w:tblStyle w:val="TableGrid"/>
+        <w:tblW w:w="0" w:type="auto"/>
+        <w:tblLook w:val="04A0" w:firstRow="1" w:lastRow="0" w:firstColumn="1" w:lastColumn="0" w:noHBand="0" w:noVBand="1"/>
+      </w:tblPr>
+      <w:tblGrid>
+        <w:gridCol w:w="9242"/>
+      </w:tblGrid>
+      <w:tr>
+        <w:tc>
+          <w:tcPr>
+            <w:tcW w:w="9242" w:type="dxa"/>
+          </w:tcPr>
+          <w:p>
+            <w:pPr>
+              <w:rPr>
+                <w:rFonts w:ascii="inherit" w:eastAsia="Times New Roman" w:hAnsi="inherit" w:cs="Segoe UI"/>
+                <w:color w:val="0C0D0E"/>
+                <w:sz w:val="23"/>
+                <w:szCs w:val="23"/>
+                <w:lang w:eastAsia="en-IN"/>
+              </w:rPr>
+            </w:pPr>
+            <w:r>
+              <w:rPr>
+                <w:rFonts w:ascii="inherit" w:eastAsia="Times New Roman" w:hAnsi="inherit" w:cs="Segoe UI"/>
+                <w:color w:val="0C0D0E"/>
+                <w:sz w:val="23"/>
+                <w:szCs w:val="23"/>
+                <w:lang w:eastAsia="en-IN"/>
+              </w:rPr>
+              <w:t>import com.rlb.config.kafka.KafkaProducer;</w:t>
+            </w:r>
+            <w:r>
+              <w:rPr>
+                <w:rFonts w:ascii="inherit" w:eastAsia="Times New Roman" w:hAnsi="inherit" w:cs="Segoe UI"/>
+                <w:color w:val="0C0D0E"/>
+                <w:sz w:val="23"/>
+                <w:szCs w:val="23"/>
+                <w:lang w:eastAsia="en-IN"/>
+              </w:rPr>
+              <w:br/>
+              <w:t>import org.springframework.http.HttpStatus;</w:t>
+            </w:r>
+            <w:r>
+              <w:rPr>
+                <w:rFonts w:ascii="inherit" w:eastAsia="Times New Roman" w:hAnsi="inherit" w:cs="Segoe UI"/>
+                <w:color w:val="0C0D0E"/>
+                <w:sz w:val="23"/>
+                <w:szCs w:val="23"/>
+                <w:lang w:eastAsia="en-IN"/>
+              </w:rPr>
+              <w:br/>
+              <w:t>import org.springframework.http.ResponseEntity;</w:t>
+            </w:r>
+            <w:r>
+              <w:rPr>
+                <w:rFonts w:ascii="inherit" w:eastAsia="Times New Roman" w:hAnsi="inherit" w:cs="Segoe UI"/>
+                <w:color w:val="0C0D0E"/>
+                <w:sz w:val="23"/>
+                <w:szCs w:val="23"/>
+                <w:lang w:eastAsia="en-IN"/>
+              </w:rPr>
+              <w:br/>
+              <w:t>import org.springframework.web.bind.annotation.RequestMapping;</w:t>
+            </w:r>
+            <w:r>
+              <w:rPr>
+                <w:rFonts w:ascii="inherit" w:eastAsia="Times New Roman" w:hAnsi="inherit" w:cs="Segoe UI"/>
+                <w:color w:val="0C0D0E"/>
+                <w:sz w:val="23"/>
+                <w:szCs w:val="23"/>
+                <w:lang w:eastAsia="en-IN"/>
+              </w:rPr>
+              <w:br/>
+              <w:t>import org.springframework.web.bind.annotation.RequestParam;</w:t>
+            </w:r>
+            <w:r>
+              <w:rPr>
+                <w:rFonts w:ascii="inherit" w:eastAsia="Times New Roman" w:hAnsi="inherit" w:cs="Segoe UI"/>
+                <w:color w:val="0C0D0E"/>
+                <w:sz w:val="23"/>
+                <w:szCs w:val="23"/>
+                <w:lang w:eastAsia="en-IN"/>
+              </w:rPr>
+              <w:br/>
+              <w:t>import org.springframework.web.bind.annotation.RestController;</w:t>
+            </w:r>
+            <w:r>
+              <w:rPr>
+                <w:rFonts w:ascii="inherit" w:eastAsia="Times New Roman" w:hAnsi="inherit" w:cs="Segoe UI"/>
+                <w:color w:val="0C0D0E"/>
+                <w:sz w:val="23"/>
+                <w:szCs w:val="23"/>
+                <w:lang w:eastAsia="en-IN"/>
+              </w:rPr>
+              <w:br/>
+            </w:r>
+            <w:r>
+              <w:rPr>
+                <w:rFonts w:ascii="inherit" w:eastAsia="Times New Roman" w:hAnsi="inherit" w:cs="Segoe UI"/>
+                <w:color w:val="0C0D0E"/>
+                <w:sz w:val="23"/>
+                <w:szCs w:val="23"/>
+                <w:lang w:eastAsia="en-IN"/>
+              </w:rPr>
+              <w:br/>
+              <w:t>@RestController</w:t>
+            </w:r>
+            <w:r>
+              <w:rPr>
+                <w:rFonts w:ascii="inherit" w:eastAsia="Times New Roman" w:hAnsi="inherit" w:cs="Segoe UI"/>
+                <w:color w:val="0C0D0E"/>
+                <w:sz w:val="23"/>
+                <w:szCs w:val="23"/>
+                <w:lang w:eastAsia="en-IN"/>
+              </w:rPr>
+              <w:br/>
+              <w:t>@RequestMapping("/kafka/v1")</w:t>
+            </w:r>
+            <w:r>
+              <w:rPr>
+                <w:rFonts w:ascii="inherit" w:eastAsia="Times New Roman" w:hAnsi="inherit" w:cs="Segoe UI"/>
+                <w:color w:val="0C0D0E"/>
+                <w:sz w:val="23"/>
+                <w:szCs w:val="23"/>
+                <w:lang w:eastAsia="en-IN"/>
+              </w:rPr>
+              <w:br/>
+              <w:t>public class KafkaController {</w:t>
+            </w:r>
+            <w:r>
+              <w:rPr>
+                <w:rFonts w:ascii="inherit" w:eastAsia="Times New Roman" w:hAnsi="inherit" w:cs="Segoe UI"/>
+                <w:color w:val="0C0D0E"/>
+                <w:sz w:val="23"/>
+                <w:szCs w:val="23"/>
+                <w:lang w:eastAsia="en-IN"/>
+              </w:rPr>
+              <w:br/>
+            </w:r>
+            <w:r>
+              <w:rPr>
+                <w:rFonts w:ascii="inherit" w:eastAsia="Times New Roman" w:hAnsi="inherit" w:cs="Segoe UI"/>
+                <w:color w:val="0C0D0E"/>
+                <w:sz w:val="23"/>
+                <w:szCs w:val="23"/>
+                <w:lang w:eastAsia="en-IN"/>
+              </w:rPr>
+              <w:br/>
+              <w:t xml:space="preserve">    private KafkaProducer kafkaProducer;</w:t>
+            </w:r>
+            <w:r>
+              <w:rPr>
+                <w:rFonts w:ascii="inherit" w:eastAsia="Times New Roman" w:hAnsi="inherit" w:cs="Segoe UI"/>
+                <w:color w:val="0C0D0E"/>
+                <w:sz w:val="23"/>
+                <w:szCs w:val="23"/>
+                <w:lang w:eastAsia="en-IN"/>
+              </w:rPr>
+              <w:br/>
+            </w:r>
+            <w:r>
+              <w:rPr>
+                <w:rFonts w:ascii="inherit" w:eastAsia="Times New Roman" w:hAnsi="inherit" w:cs="Segoe UI"/>
+                <w:color w:val="0C0D0E"/>
+                <w:sz w:val="23"/>
+                <w:szCs w:val="23"/>
+                <w:lang w:eastAsia="en-IN"/>
+              </w:rPr>
+              <w:br/>
+              <w:t xml:space="preserve">    public KafkaController(KafkaProducer kafkaProducer) {</w:t>
+            </w:r>
+            <w:r>
+              <w:rPr>
+                <w:rFonts w:ascii="inherit" w:eastAsia="Times New Roman" w:hAnsi="inherit" w:cs="Segoe UI"/>
+                <w:color w:val="0C0D0E"/>
+                <w:sz w:val="23"/>
+                <w:szCs w:val="23"/>
+                <w:lang w:eastAsia="en-IN"/>
+              </w:rPr>
+              <w:br/>
+              <w:t xml:space="preserve">        this.kafkaProducer = kafkaProducer;</w:t>
+            </w:r>
+            <w:r>
+              <w:rPr>
+                <w:rFonts w:ascii="inherit" w:eastAsia="Times New Roman" w:hAnsi="inherit" w:cs="Segoe UI"/>
+                <w:color w:val="0C0D0E"/>
+                <w:sz w:val="23"/>
+                <w:szCs w:val="23"/>
+                <w:lang w:eastAsia="en-IN"/>
+              </w:rPr>
+              <w:br/>
+              <w:t xml:space="preserve">    }</w:t>
+            </w:r>
+            <w:r>
+              <w:rPr>
+                <w:rFonts w:ascii="inherit" w:eastAsia="Times New Roman" w:hAnsi="inherit" w:cs="Segoe UI"/>
+                <w:color w:val="0C0D0E"/>
+                <w:sz w:val="23"/>
+                <w:szCs w:val="23"/>
+                <w:lang w:eastAsia="en-IN"/>
+              </w:rPr>
+              <w:br/>
+            </w:r>
+            <w:r>
+              <w:rPr>
+                <w:rFonts w:ascii="inherit" w:eastAsia="Times New Roman" w:hAnsi="inherit" w:cs="Segoe UI"/>
+                <w:color w:val="0C0D0E"/>
+                <w:sz w:val="23"/>
+                <w:szCs w:val="23"/>
+                <w:lang w:eastAsia="en-IN"/>
+              </w:rPr>
+              <w:br/>
+              <w:t xml:space="preserve">    @RequestMapping("/publish")</w:t>
+            </w:r>
+            <w:r>
+              <w:rPr>
+                <w:rFonts w:ascii="inherit" w:eastAsia="Times New Roman" w:hAnsi="inherit" w:cs="Segoe UI"/>
+                <w:color w:val="0C0D0E"/>
+                <w:sz w:val="23"/>
+                <w:szCs w:val="23"/>
+                <w:lang w:eastAsia="en-IN"/>
+              </w:rPr>
+              <w:br/>
+              <w:t xml:space="preserve">    public ResponseEntity&lt;String&gt; publish(@RequestParam("message") String msg) {</w:t>
+            </w:r>
+            <w:r>
+              <w:rPr>
+                <w:rFonts w:ascii="inherit" w:eastAsia="Times New Roman" w:hAnsi="inherit" w:cs="Segoe UI"/>
+                <w:color w:val="0C0D0E"/>
+                <w:sz w:val="23"/>
+                <w:szCs w:val="23"/>
+                <w:lang w:eastAsia="en-IN"/>
+              </w:rPr>
+              <w:br/>
+              <w:t xml:space="preserve">        kafkaProducer.send(msg);</w:t>
+            </w:r>
+            <w:r>
+              <w:rPr>
+                <w:rFonts w:ascii="inherit" w:eastAsia="Times New Roman" w:hAnsi="inherit" w:cs="Segoe UI"/>
+                <w:color w:val="0C0D0E"/>
+                <w:sz w:val="23"/>
+                <w:szCs w:val="23"/>
+                <w:lang w:eastAsia="en-IN"/>
+              </w:rPr>
+              <w:br/>
+              <w:t xml:space="preserve">        return new ResponseEntity&lt;&gt;("success", HttpStatus.</w:t>
+            </w:r>
+            <w:r>
+              <w:rPr>
+                <w:rFonts w:ascii="inherit" w:eastAsia="Times New Roman" w:hAnsi="inherit" w:cs="Segoe UI"/>
+                <w:i/>
+                <w:iCs/>
+                <w:color w:val="0C0D0E"/>
+                <w:sz w:val="23"/>
+                <w:szCs w:val="23"/>
+                <w:lang w:eastAsia="en-IN"/>
+              </w:rPr>
+              <w:t>CREATED</w:t>
+            </w:r>
+            <w:r>
+              <w:rPr>
+                <w:rFonts w:ascii="inherit" w:eastAsia="Times New Roman" w:hAnsi="inherit" w:cs="Segoe UI"/>
+                <w:color w:val="0C0D0E"/>
+                <w:sz w:val="23"/>
+                <w:szCs w:val="23"/>
+                <w:lang w:eastAsia="en-IN"/>
+              </w:rPr>
+              <w:t>);</w:t>
+            </w:r>
+            <w:r>
+              <w:rPr>
+                <w:rFonts w:ascii="inherit" w:eastAsia="Times New Roman" w:hAnsi="inherit" w:cs="Segoe UI"/>
+                <w:color w:val="0C0D0E"/>
+                <w:sz w:val="23"/>
+                <w:szCs w:val="23"/>
+                <w:lang w:eastAsia="en-IN"/>
+              </w:rPr>
+              <w:br/>
+              <w:t xml:space="preserve">    }</w:t>
+            </w:r>
+            <w:r>
+              <w:rPr>
+                <w:rFonts w:ascii="inherit" w:eastAsia="Times New Roman" w:hAnsi="inherit" w:cs="Segoe UI"/>
+                <w:color w:val="0C0D0E"/>
+                <w:sz w:val="23"/>
+                <w:szCs w:val="23"/>
+                <w:lang w:eastAsia="en-IN"/>
+              </w:rPr>
+              <w:br/>
+              <w:t>}</w:t>
+            </w:r>
+          </w:p>
+          <w:p>
+            <w:pPr>
+              <w:rPr>
+                <w:rFonts w:ascii="inherit" w:eastAsia="Times New Roman" w:hAnsi="inherit" w:cs="Segoe UI"/>
+                <w:color w:val="0C0D0E"/>
+                <w:sz w:val="23"/>
+                <w:szCs w:val="23"/>
+                <w:lang w:eastAsia="en-IN"/>
+              </w:rPr>
+            </w:pPr>
+          </w:p>
+        </w:tc>
+      </w:tr>
+    </w:tbl>
+    <w:p>
+      <w:pPr>
+        <w:rPr>
+          <w:rFonts w:ascii="inherit" w:eastAsia="Times New Roman" w:hAnsi="inherit" w:cs="Segoe UI"/>
+          <w:b/>
+          <w:bCs/>
+          <w:color w:val="0C0D0E"/>
+          <w:sz w:val="23"/>
+          <w:szCs w:val="23"/>
+          <w:lang w:eastAsia="en-IN"/>
+        </w:rPr>
+      </w:pPr>
+      <w:r>
+        <w:rPr>
+          <w:rFonts w:ascii="inherit" w:eastAsia="Times New Roman" w:hAnsi="inherit" w:cs="Segoe UI"/>
+          <w:b/>
+          <w:bCs/>
+          <w:color w:val="0C0D0E"/>
+          <w:sz w:val="23"/>
+          <w:szCs w:val="23"/>
+          <w:lang w:eastAsia="en-IN"/>
+        </w:rPr>
+        <w:t>List Message</w:t>
+      </w:r>
+      <w:r>
+        <w:rPr>
+          <w:rFonts w:ascii="inherit" w:eastAsia="Times New Roman" w:hAnsi="inherit" w:cs="Segoe UI"/>
+          <w:b/>
+          <w:bCs/>
+          <w:color w:val="0C0D0E"/>
+          <w:sz w:val="23"/>
+          <w:szCs w:val="23"/>
+          <w:lang w:eastAsia="en-IN"/>
+        </w:rPr>
+        <w:t xml:space="preserve">: </w:t>
+      </w:r>
+      <w:r>
+        <w:rPr>
+          <w:rFonts w:ascii="inherit" w:eastAsia="Times New Roman" w:hAnsi="inherit" w:cs="Segoe UI"/>
+          <w:color w:val="0C0D0E"/>
+          <w:sz w:val="23"/>
+          <w:szCs w:val="23"/>
+          <w:lang w:eastAsia="en-IN"/>
+        </w:rPr>
+        <w:t>.\bin\windows\kafka-console-consumer.bat --bootstrap-server localhost:9092 --topic rlbIn --from-beginning</w:t>
+      </w:r>
+      <w:r>
+        <w:rPr>
+          <w:noProof/>
+          <w:lang w:eastAsia="en-IN"/>
+        </w:rPr>
+        <w:drawing>
+          <wp:inline distT="0" distB="0" distL="0" distR="0" wp14:anchorId="5FB31ABD" wp14:editId="75159EF2">
+            <wp:extent cx="5731510" cy="334338"/>
+            <wp:effectExtent l="19050" t="19050" r="21590" b="27940"/>
+            <wp:docPr id="11" name="Picture 11"/>
+            <wp:cNvGraphicFramePr>
+              <a:graphicFrameLocks xmlns:a="http://schemas.openxmlformats.org/drawingml/2006/main" noChangeAspect="1"/>
+            </wp:cNvGraphicFramePr>
+            <a:graphic xmlns:a="http://schemas.openxmlformats.org/drawingml/2006/main">
+              <a:graphicData uri="http://schemas.openxmlformats.org/drawingml/2006/picture">
+                <pic:pic xmlns:pic="http://schemas.openxmlformats.org/drawingml/2006/picture">
+                  <pic:nvPicPr>
+                    <pic:cNvPr id="0" name=""/>
+                    <pic:cNvPicPr/>
+                  </pic:nvPicPr>
+                  <pic:blipFill>
+                    <a:blip r:embed="rId20"/>
+                    <a:stretch>
+                      <a:fillRect/>
+                    </a:stretch>
+                  </pic:blipFill>
+                  <pic:spPr>
+                    <a:xfrm>
+                      <a:off x="0" y="0"/>
+                      <a:ext cx="5731510" cy="334338"/>
+                    </a:xfrm>
+                    <a:prstGeom prst="rect">
+                      <a:avLst/>
+                    </a:prstGeom>
+                    <a:ln>
+                      <a:solidFill>
+                        <a:schemeClr val="accent1"/>
+                      </a:solidFill>
+                    </a:ln>
+                  </pic:spPr>
+                </pic:pic>
+              </a:graphicData>
+            </a:graphic>
+          </wp:inline>
+        </w:drawing>
+      </w:r>
+      <w:r>
+        <w:rPr>
+          <w:rFonts w:ascii="inherit" w:eastAsia="Times New Roman" w:hAnsi="inherit" w:cs="Segoe UI"/>
+          <w:b/>
+          <w:bCs/>
+          <w:color w:val="0C0D0E"/>
+          <w:sz w:val="23"/>
+          <w:szCs w:val="23"/>
+          <w:lang w:eastAsia="en-IN"/>
+        </w:rPr>
+        <w:t>Create Consumer</w:t>
+      </w:r>
+    </w:p>
+    <w:tbl>
+      <w:tblPr>
+        <w:tblStyle w:val="TableGrid"/>
+        <w:tblW w:w="0" w:type="auto"/>
+        <w:tblLook w:val="04A0" w:firstRow="1" w:lastRow="0" w:firstColumn="1" w:lastColumn="0" w:noHBand="0" w:noVBand="1"/>
+      </w:tblPr>
+      <w:tblGrid>
+        <w:gridCol w:w="9242"/>
+      </w:tblGrid>
+      <w:tr>
+        <w:tc>
+          <w:tcPr>
+            <w:tcW w:w="9242" w:type="dxa"/>
+          </w:tcPr>
+          <w:p>
+            <w:pPr>
+              <w:rPr>
+                <w:rFonts w:ascii="inherit" w:eastAsia="Times New Roman" w:hAnsi="inherit" w:cs="Segoe UI"/>
+                <w:color w:val="0C0D0E"/>
+                <w:sz w:val="23"/>
+                <w:szCs w:val="23"/>
+                <w:lang w:eastAsia="en-IN"/>
+              </w:rPr>
+            </w:pPr>
+            <w:r>
+              <w:rPr>
+                <w:rFonts w:ascii="inherit" w:eastAsia="Times New Roman" w:hAnsi="inherit" w:cs="Segoe UI"/>
+                <w:color w:val="0C0D0E"/>
+                <w:sz w:val="23"/>
+                <w:szCs w:val="23"/>
+                <w:lang w:eastAsia="en-IN"/>
+              </w:rPr>
+              <w:t>package com.rlb.config.kafka;</w:t>
+            </w:r>
+            <w:r>
+              <w:rPr>
+                <w:rFonts w:ascii="inherit" w:eastAsia="Times New Roman" w:hAnsi="inherit" w:cs="Segoe UI"/>
+                <w:color w:val="0C0D0E"/>
+                <w:sz w:val="23"/>
+                <w:szCs w:val="23"/>
+                <w:lang w:eastAsia="en-IN"/>
+              </w:rPr>
+              <w:br/>
+            </w:r>
+            <w:r>
+              <w:rPr>
+                <w:rFonts w:ascii="inherit" w:eastAsia="Times New Roman" w:hAnsi="inherit" w:cs="Segoe UI"/>
+                <w:color w:val="0C0D0E"/>
+                <w:sz w:val="23"/>
+                <w:szCs w:val="23"/>
+                <w:lang w:eastAsia="en-IN"/>
+              </w:rPr>
+              <w:br/>
+            </w:r>
+            <w:r>
+              <w:rPr>
+                <w:rFonts w:ascii="inherit" w:eastAsia="Times New Roman" w:hAnsi="inherit" w:cs="Segoe UI"/>
+                <w:color w:val="0C0D0E"/>
+                <w:sz w:val="23"/>
+                <w:szCs w:val="23"/>
+                <w:lang w:eastAsia="en-IN"/>
+              </w:rPr>
+              <w:lastRenderedPageBreak/>
+              <w:t>import org.apache.logging.log4j.LogManager;</w:t>
+            </w:r>
+            <w:r>
+              <w:rPr>
+                <w:rFonts w:ascii="inherit" w:eastAsia="Times New Roman" w:hAnsi="inherit" w:cs="Segoe UI"/>
+                <w:color w:val="0C0D0E"/>
+                <w:sz w:val="23"/>
+                <w:szCs w:val="23"/>
+                <w:lang w:eastAsia="en-IN"/>
+              </w:rPr>
+              <w:br/>
+              <w:t>import org.apache.logging.log4j.Logger;</w:t>
+            </w:r>
+            <w:r>
+              <w:rPr>
+                <w:rFonts w:ascii="inherit" w:eastAsia="Times New Roman" w:hAnsi="inherit" w:cs="Segoe UI"/>
+                <w:color w:val="0C0D0E"/>
+                <w:sz w:val="23"/>
+                <w:szCs w:val="23"/>
+                <w:lang w:eastAsia="en-IN"/>
+              </w:rPr>
+              <w:br/>
+              <w:t>import org.springframework.kafka.annotation.KafkaListener;</w:t>
+            </w:r>
+            <w:r>
+              <w:rPr>
+                <w:rFonts w:ascii="inherit" w:eastAsia="Times New Roman" w:hAnsi="inherit" w:cs="Segoe UI"/>
+                <w:color w:val="0C0D0E"/>
+                <w:sz w:val="23"/>
+                <w:szCs w:val="23"/>
+                <w:lang w:eastAsia="en-IN"/>
+              </w:rPr>
+              <w:br/>
+              <w:t>import org.springframework.stereotype.Service;</w:t>
+            </w:r>
+            <w:r>
+              <w:rPr>
+                <w:rFonts w:ascii="inherit" w:eastAsia="Times New Roman" w:hAnsi="inherit" w:cs="Segoe UI"/>
+                <w:color w:val="0C0D0E"/>
+                <w:sz w:val="23"/>
+                <w:szCs w:val="23"/>
+                <w:lang w:eastAsia="en-IN"/>
+              </w:rPr>
+              <w:br/>
+            </w:r>
+            <w:r>
+              <w:rPr>
+                <w:rFonts w:ascii="inherit" w:eastAsia="Times New Roman" w:hAnsi="inherit" w:cs="Segoe UI"/>
+                <w:color w:val="0C0D0E"/>
+                <w:sz w:val="23"/>
+                <w:szCs w:val="23"/>
+                <w:lang w:eastAsia="en-IN"/>
+              </w:rPr>
+              <w:br/>
+              <w:t>@Service</w:t>
+            </w:r>
+            <w:r>
+              <w:rPr>
+                <w:rFonts w:ascii="inherit" w:eastAsia="Times New Roman" w:hAnsi="inherit" w:cs="Segoe UI"/>
+                <w:color w:val="0C0D0E"/>
+                <w:sz w:val="23"/>
+                <w:szCs w:val="23"/>
+                <w:lang w:eastAsia="en-IN"/>
+              </w:rPr>
+              <w:br/>
+              <w:t>public class KafkaConsumer {</w:t>
+            </w:r>
+            <w:r>
+              <w:rPr>
+                <w:rFonts w:ascii="inherit" w:eastAsia="Times New Roman" w:hAnsi="inherit" w:cs="Segoe UI"/>
+                <w:color w:val="0C0D0E"/>
+                <w:sz w:val="23"/>
+                <w:szCs w:val="23"/>
+                <w:lang w:eastAsia="en-IN"/>
+              </w:rPr>
+              <w:br/>
+              <w:t xml:space="preserve">    private static final Logger </w:t>
+            </w:r>
+            <w:r>
+              <w:rPr>
+                <w:rFonts w:ascii="inherit" w:eastAsia="Times New Roman" w:hAnsi="inherit" w:cs="Segoe UI"/>
+                <w:i/>
+                <w:iCs/>
+                <w:color w:val="0C0D0E"/>
+                <w:sz w:val="23"/>
+                <w:szCs w:val="23"/>
+                <w:lang w:eastAsia="en-IN"/>
+              </w:rPr>
+              <w:t xml:space="preserve">LOGGER </w:t>
+            </w:r>
+            <w:r>
+              <w:rPr>
+                <w:rFonts w:ascii="inherit" w:eastAsia="Times New Roman" w:hAnsi="inherit" w:cs="Segoe UI"/>
+                <w:color w:val="0C0D0E"/>
+                <w:sz w:val="23"/>
+                <w:szCs w:val="23"/>
+                <w:lang w:eastAsia="en-IN"/>
+              </w:rPr>
+              <w:t>= LogManager.</w:t>
+            </w:r>
+            <w:r>
+              <w:rPr>
+                <w:rFonts w:ascii="inherit" w:eastAsia="Times New Roman" w:hAnsi="inherit" w:cs="Segoe UI"/>
+                <w:i/>
+                <w:iCs/>
+                <w:color w:val="0C0D0E"/>
+                <w:sz w:val="23"/>
+                <w:szCs w:val="23"/>
+                <w:lang w:eastAsia="en-IN"/>
+              </w:rPr>
+              <w:t>getLogger</w:t>
+            </w:r>
+            <w:r>
+              <w:rPr>
+                <w:rFonts w:ascii="inherit" w:eastAsia="Times New Roman" w:hAnsi="inherit" w:cs="Segoe UI"/>
+                <w:color w:val="0C0D0E"/>
+                <w:sz w:val="23"/>
+                <w:szCs w:val="23"/>
+                <w:lang w:eastAsia="en-IN"/>
+              </w:rPr>
+              <w:t>(KafkaConsumer.class);</w:t>
+            </w:r>
+            <w:r>
+              <w:rPr>
+                <w:rFonts w:ascii="inherit" w:eastAsia="Times New Roman" w:hAnsi="inherit" w:cs="Segoe UI"/>
+                <w:color w:val="0C0D0E"/>
+                <w:sz w:val="23"/>
+                <w:szCs w:val="23"/>
+                <w:lang w:eastAsia="en-IN"/>
+              </w:rPr>
+              <w:br/>
+            </w:r>
+            <w:r>
+              <w:rPr>
+                <w:rFonts w:ascii="inherit" w:eastAsia="Times New Roman" w:hAnsi="inherit" w:cs="Segoe UI"/>
+                <w:color w:val="0C0D0E"/>
+                <w:sz w:val="23"/>
+                <w:szCs w:val="23"/>
+                <w:lang w:eastAsia="en-IN"/>
+              </w:rPr>
+              <w:br/>
+              <w:t xml:space="preserve">    @KafkaListener(topics = "rlbIn", groupId = "myGroup")</w:t>
+            </w:r>
+            <w:r>
+              <w:rPr>
+                <w:rFonts w:ascii="inherit" w:eastAsia="Times New Roman" w:hAnsi="inherit" w:cs="Segoe UI"/>
+                <w:color w:val="0C0D0E"/>
+                <w:sz w:val="23"/>
+                <w:szCs w:val="23"/>
+                <w:lang w:eastAsia="en-IN"/>
+              </w:rPr>
+              <w:br/>
+              <w:t xml:space="preserve">    public void consume(String msg) {</w:t>
+            </w:r>
+            <w:r>
+              <w:rPr>
+                <w:rFonts w:ascii="inherit" w:eastAsia="Times New Roman" w:hAnsi="inherit" w:cs="Segoe UI"/>
+                <w:color w:val="0C0D0E"/>
+                <w:sz w:val="23"/>
+                <w:szCs w:val="23"/>
+                <w:lang w:eastAsia="en-IN"/>
+              </w:rPr>
+              <w:br/>
+              <w:t xml:space="preserve">        </w:t>
+            </w:r>
+            <w:r>
+              <w:rPr>
+                <w:rFonts w:ascii="inherit" w:eastAsia="Times New Roman" w:hAnsi="inherit" w:cs="Segoe UI"/>
+                <w:i/>
+                <w:iCs/>
+                <w:color w:val="0C0D0E"/>
+                <w:sz w:val="23"/>
+                <w:szCs w:val="23"/>
+                <w:lang w:eastAsia="en-IN"/>
+              </w:rPr>
+              <w:t>LOGGER</w:t>
+            </w:r>
+            <w:r>
+              <w:rPr>
+                <w:rFonts w:ascii="inherit" w:eastAsia="Times New Roman" w:hAnsi="inherit" w:cs="Segoe UI"/>
+                <w:color w:val="0C0D0E"/>
+                <w:sz w:val="23"/>
+                <w:szCs w:val="23"/>
+                <w:lang w:eastAsia="en-IN"/>
+              </w:rPr>
+              <w:t>.info(String.</w:t>
+            </w:r>
+            <w:r>
+              <w:rPr>
+                <w:rFonts w:ascii="inherit" w:eastAsia="Times New Roman" w:hAnsi="inherit" w:cs="Segoe UI"/>
+                <w:i/>
+                <w:iCs/>
+                <w:color w:val="0C0D0E"/>
+                <w:sz w:val="23"/>
+                <w:szCs w:val="23"/>
+                <w:lang w:eastAsia="en-IN"/>
+              </w:rPr>
+              <w:t>format</w:t>
+            </w:r>
+            <w:r>
+              <w:rPr>
+                <w:rFonts w:ascii="inherit" w:eastAsia="Times New Roman" w:hAnsi="inherit" w:cs="Segoe UI"/>
+                <w:color w:val="0C0D0E"/>
+                <w:sz w:val="23"/>
+                <w:szCs w:val="23"/>
+                <w:lang w:eastAsia="en-IN"/>
+              </w:rPr>
+              <w:t>("Message received : %s",msg));</w:t>
+            </w:r>
+            <w:r>
+              <w:rPr>
+                <w:rFonts w:ascii="inherit" w:eastAsia="Times New Roman" w:hAnsi="inherit" w:cs="Segoe UI"/>
+                <w:color w:val="0C0D0E"/>
+                <w:sz w:val="23"/>
+                <w:szCs w:val="23"/>
+                <w:lang w:eastAsia="en-IN"/>
+              </w:rPr>
+              <w:br/>
+              <w:t xml:space="preserve">    }</w:t>
+            </w:r>
+            <w:r>
+              <w:rPr>
+                <w:rFonts w:ascii="inherit" w:eastAsia="Times New Roman" w:hAnsi="inherit" w:cs="Segoe UI"/>
+                <w:color w:val="0C0D0E"/>
+                <w:sz w:val="23"/>
+                <w:szCs w:val="23"/>
+                <w:lang w:eastAsia="en-IN"/>
+              </w:rPr>
+              <w:br/>
+              <w:t>}</w:t>
+            </w:r>
+          </w:p>
+        </w:tc>
+      </w:tr>
+    </w:tbl>
+    <w:p>
+      <w:pPr>
+        <w:rPr>
+          <w:rFonts w:ascii="inherit" w:eastAsia="Times New Roman" w:hAnsi="inherit" w:cs="Segoe UI"/>
+          <w:color w:val="0C0D0E"/>
+          <w:sz w:val="23"/>
+          <w:szCs w:val="23"/>
+          <w:lang w:eastAsia="en-IN"/>
+        </w:rPr>
+      </w:pPr>
+    </w:p>
+    <w:p>
+      <w:pPr>
+        <w:jc w:val="center"/>
+        <w:rPr>
+          <w:rFonts w:ascii="inherit" w:eastAsia="Times New Roman" w:hAnsi="inherit" w:cs="Segoe UI"/>
+          <w:color w:val="0C0D0E"/>
+          <w:sz w:val="23"/>
+          <w:szCs w:val="23"/>
+          <w:lang w:eastAsia="en-IN"/>
+        </w:rPr>
+      </w:pPr>
+      <w:r>
+        <w:rPr>
+          <w:rFonts w:ascii="inherit" w:eastAsia="Times New Roman" w:hAnsi="inherit" w:cs="Segoe UI"/>
+          <w:color w:val="0C0D0E"/>
+          <w:sz w:val="23"/>
+          <w:szCs w:val="23"/>
+          <w:lang w:eastAsia="en-IN"/>
+        </w:rPr>
+        <w:t>*****END*****</w:t>
+      </w:r>
+    </w:p>
+    <w:p>
+      <w:pPr>
+        <w:rPr>
+          <w:rFonts w:ascii="inherit" w:eastAsia="Times New Roman" w:hAnsi="inherit" w:cs="Segoe UI"/>
+          <w:b/>
+          <w:bCs/>
+          <w:color w:val="0C0D0E"/>
+          <w:sz w:val="23"/>
+          <w:szCs w:val="23"/>
+          <w:lang w:eastAsia="en-IN"/>
+        </w:rPr>
+      </w:pPr>
+      <w:r>
+        <w:rPr>
+          <w:rFonts w:ascii="inherit" w:eastAsia="Times New Roman" w:hAnsi="inherit" w:cs="Segoe UI"/>
+          <w:b/>
+          <w:bCs/>
+          <w:color w:val="0C0D0E"/>
+          <w:sz w:val="23"/>
+          <w:szCs w:val="23"/>
+          <w:lang w:eastAsia="en-IN"/>
+        </w:rPr>
+        <w:t>JSON Deserializer and JSON Seri</w:t>
+      </w:r>
+      <w:r>
+        <w:rPr>
+          <w:rFonts w:ascii="inherit" w:eastAsia="Times New Roman" w:hAnsi="inherit" w:cs="Segoe UI"/>
+          <w:b/>
+          <w:bCs/>
+          <w:color w:val="0C0D0E"/>
+          <w:sz w:val="23"/>
+          <w:szCs w:val="23"/>
+          <w:lang w:eastAsia="en-IN"/>
+        </w:rPr>
+        <w:t>a</w:t>
+      </w:r>
+      <w:r>
+        <w:rPr>
+          <w:rFonts w:ascii="inherit" w:eastAsia="Times New Roman" w:hAnsi="inherit" w:cs="Segoe UI"/>
+          <w:b/>
+          <w:bCs/>
+          <w:color w:val="0C0D0E"/>
+          <w:sz w:val="23"/>
+          <w:szCs w:val="23"/>
+          <w:lang w:eastAsia="en-IN"/>
+        </w:rPr>
+        <w:t>lizer</w:t>
+      </w:r>
+    </w:p>
+    <w:p>
+      <w:pPr>
+        <w:rPr>
+          <w:rFonts w:ascii="inherit" w:eastAsia="Times New Roman" w:hAnsi="inherit" w:cs="Segoe UI"/>
+          <w:color w:val="0C0D0E"/>
+          <w:sz w:val="23"/>
+          <w:szCs w:val="23"/>
+          <w:lang w:eastAsia="en-IN"/>
+        </w:rPr>
+      </w:pPr>
+      <w:r>
+        <w:rPr>
+          <w:rFonts w:ascii="inherit" w:eastAsia="Times New Roman" w:hAnsi="inherit" w:cs="Segoe UI"/>
+          <w:color w:val="0C0D0E"/>
+          <w:sz w:val="23"/>
+          <w:szCs w:val="23"/>
+          <w:lang w:eastAsia="en-IN"/>
+        </w:rPr>
+        <w:t>Apache Kafka store and transport byte[], There are number of built in serializers and deserializers but it does not include any for JSON. Spring Kafka created JsonSerializer and JsonDeserializer which can use to convert Java Object to and from JSON.</w:t>
+      </w:r>
+    </w:p>
+    <w:p>
+      <w:pPr>
+        <w:rPr>
+          <w:rFonts w:ascii="inherit" w:eastAsia="Times New Roman" w:hAnsi="inherit" w:cs="Segoe UI"/>
+          <w:color w:val="0C0D0E"/>
+          <w:sz w:val="23"/>
+          <w:szCs w:val="23"/>
+          <w:lang w:eastAsia="en-IN"/>
+        </w:rPr>
+      </w:pPr>
+      <w:r>
+        <w:rPr>
+          <w:rFonts w:ascii="inherit" w:eastAsia="Times New Roman" w:hAnsi="inherit" w:cs="Segoe UI"/>
+          <w:color w:val="0C0D0E"/>
+          <w:sz w:val="23"/>
+          <w:szCs w:val="23"/>
+          <w:lang w:eastAsia="en-IN"/>
+        </w:rPr>
+        <w:t xml:space="preserve"> application.properties</w:t>
+      </w:r>
+    </w:p>
+    <w:tbl>
+      <w:tblPr>
+        <w:tblStyle w:val="TableGrid"/>
+        <w:tblW w:w="0" w:type="auto"/>
+        <w:tblLook w:val="04A0" w:firstRow="1" w:lastRow="0" w:firstColumn="1" w:lastColumn="0" w:noHBand="0" w:noVBand="1"/>
+      </w:tblPr>
+      <w:tblGrid>
+        <w:gridCol w:w="9242"/>
+      </w:tblGrid>
+      <w:tr>
+        <w:tc>
+          <w:tcPr>
+            <w:tcW w:w="9242" w:type="dxa"/>
+          </w:tcPr>
+          <w:p>
+            <w:pPr>
+              <w:rPr>
+                <w:rFonts w:ascii="inherit" w:eastAsia="Times New Roman" w:hAnsi="inherit" w:cs="Segoe UI"/>
+                <w:color w:val="0C0D0E"/>
+                <w:sz w:val="23"/>
+                <w:szCs w:val="23"/>
+                <w:lang w:eastAsia="en-IN"/>
+              </w:rPr>
+            </w:pPr>
+            <w:r>
+              <w:rPr>
+                <w:rFonts w:ascii="inherit" w:eastAsia="Times New Roman" w:hAnsi="inherit" w:cs="Segoe UI"/>
+                <w:color w:val="0C0D0E"/>
+                <w:sz w:val="23"/>
+                <w:szCs w:val="23"/>
+                <w:lang w:eastAsia="en-IN"/>
+              </w:rPr>
+              <w:t>spring.kafka.consumer.value-deserializer: org.springframework.kafka.support.serializer.JsonDeserializer</w:t>
+            </w:r>
+          </w:p>
+          <w:p>
+            <w:pPr>
+              <w:rPr>
+                <w:rFonts w:ascii="inherit" w:eastAsia="Times New Roman" w:hAnsi="inherit" w:cs="Segoe UI"/>
+                <w:color w:val="0C0D0E"/>
+                <w:sz w:val="23"/>
+                <w:szCs w:val="23"/>
+                <w:lang w:eastAsia="en-IN"/>
+              </w:rPr>
+            </w:pPr>
+            <w:r>
+              <w:rPr>
+                <w:rFonts w:ascii="inherit" w:eastAsia="Times New Roman" w:hAnsi="inherit" w:cs="Segoe UI"/>
+                <w:color w:val="0C0D0E"/>
+                <w:sz w:val="23"/>
+                <w:szCs w:val="23"/>
+                <w:lang w:eastAsia="en-IN"/>
+              </w:rPr>
+              <w:t>spring.kafka.consumer.properties.spring.json.trusted.packages=*</w:t>
+            </w:r>
+          </w:p>
+          <w:p>
+            <w:pPr>
+              <w:rPr>
+                <w:rFonts w:ascii="inherit" w:eastAsia="Times New Roman" w:hAnsi="inherit" w:cs="Segoe UI"/>
+                <w:color w:val="0C0D0E"/>
+                <w:sz w:val="23"/>
+                <w:szCs w:val="23"/>
+                <w:lang w:eastAsia="en-IN"/>
+              </w:rPr>
+            </w:pPr>
+          </w:p>
+          <w:p>
+            <w:pPr>
+              <w:rPr>
+                <w:rFonts w:ascii="inherit" w:eastAsia="Times New Roman" w:hAnsi="inherit" w:cs="Segoe UI"/>
+                <w:color w:val="0C0D0E"/>
+                <w:sz w:val="23"/>
+                <w:szCs w:val="23"/>
+                <w:lang w:eastAsia="en-IN"/>
+              </w:rPr>
+            </w:pPr>
+            <w:r>
+              <w:rPr>
+                <w:rFonts w:ascii="inherit" w:eastAsia="Times New Roman" w:hAnsi="inherit" w:cs="Segoe UI"/>
+                <w:color w:val="0C0D0E"/>
+                <w:sz w:val="23"/>
+                <w:szCs w:val="23"/>
+                <w:lang w:eastAsia="en-IN"/>
+              </w:rPr>
+              <w:t>spring.kafka.producer.value-serializer: org.springframework.kafka.support.serializer.JsonSerializer</w:t>
+            </w:r>
+          </w:p>
+          <w:p>
+            <w:pPr>
+              <w:rPr>
+                <w:rFonts w:ascii="inherit" w:eastAsia="Times New Roman" w:hAnsi="inherit" w:cs="Segoe UI"/>
+                <w:color w:val="0C0D0E"/>
+                <w:sz w:val="23"/>
+                <w:szCs w:val="23"/>
+                <w:lang w:eastAsia="en-IN"/>
+              </w:rPr>
+            </w:pPr>
+          </w:p>
+        </w:tc>
+      </w:tr>
+    </w:tbl>
+    <w:p>
+      <w:pPr>
+        <w:rPr>
+          <w:rFonts w:ascii="inherit" w:eastAsia="Times New Roman" w:hAnsi="inherit" w:cs="Segoe UI"/>
+          <w:b/>
+          <w:bCs/>
+          <w:color w:val="0C0D0E"/>
+          <w:sz w:val="23"/>
+          <w:szCs w:val="23"/>
+          <w:lang w:eastAsia="en-IN"/>
+        </w:rPr>
+      </w:pPr>
+      <w:r>
+        <w:rPr>
+          <w:rFonts w:ascii="inherit" w:eastAsia="Times New Roman" w:hAnsi="inherit" w:cs="Segoe UI"/>
+          <w:b/>
+          <w:bCs/>
+          <w:color w:val="0C0D0E"/>
+          <w:sz w:val="23"/>
+          <w:szCs w:val="23"/>
+          <w:lang w:eastAsia="en-IN"/>
+        </w:rPr>
+        <w:t>Create payload</w:t>
+      </w:r>
+    </w:p>
+    <w:tbl>
+      <w:tblPr>
+        <w:tblStyle w:val="TableGrid"/>
+        <w:tblW w:w="0" w:type="auto"/>
+        <w:tblLook w:val="04A0" w:firstRow="1" w:lastRow="0" w:firstColumn="1" w:lastColumn="0" w:noHBand="0" w:noVBand="1"/>
+      </w:tblPr>
+      <w:tblGrid>
+        <w:gridCol w:w="9242"/>
+      </w:tblGrid>
+      <w:tr>
+        <w:tc>
+          <w:tcPr>
+            <w:tcW w:w="9242" w:type="dxa"/>
+          </w:tcPr>
+          <w:p>
+            <w:pPr>
+              <w:rPr>
+                <w:rFonts w:ascii="inherit" w:eastAsia="Times New Roman" w:hAnsi="inherit" w:cs="Segoe UI"/>
+                <w:color w:val="0C0D0E"/>
+                <w:sz w:val="23"/>
+                <w:szCs w:val="23"/>
+                <w:lang w:eastAsia="en-IN"/>
+              </w:rPr>
+            </w:pPr>
+            <w:r>
+              <w:rPr>
+                <w:rFonts w:ascii="inherit" w:eastAsia="Times New Roman" w:hAnsi="inherit" w:cs="Segoe UI"/>
+                <w:color w:val="0C0D0E"/>
+                <w:sz w:val="23"/>
+                <w:szCs w:val="23"/>
+                <w:lang w:eastAsia="en-IN"/>
+              </w:rPr>
+              <w:t>public class User {</w:t>
+            </w:r>
+            <w:r>
+              <w:rPr>
+                <w:rFonts w:ascii="inherit" w:eastAsia="Times New Roman" w:hAnsi="inherit" w:cs="Segoe UI"/>
+                <w:color w:val="0C0D0E"/>
+                <w:sz w:val="23"/>
+                <w:szCs w:val="23"/>
+                <w:lang w:eastAsia="en-IN"/>
+              </w:rPr>
+              <w:br/>
+              <w:t xml:space="preserve">    private Integer id;</w:t>
+            </w:r>
+            <w:r>
+              <w:rPr>
+                <w:rFonts w:ascii="inherit" w:eastAsia="Times New Roman" w:hAnsi="inherit" w:cs="Segoe UI"/>
+                <w:color w:val="0C0D0E"/>
+                <w:sz w:val="23"/>
+                <w:szCs w:val="23"/>
+                <w:lang w:eastAsia="en-IN"/>
+              </w:rPr>
+              <w:br/>
+              <w:t xml:space="preserve">    private String firstName;</w:t>
+            </w:r>
+            <w:r>
+              <w:rPr>
+                <w:rFonts w:ascii="inherit" w:eastAsia="Times New Roman" w:hAnsi="inherit" w:cs="Segoe UI"/>
+                <w:color w:val="0C0D0E"/>
+                <w:sz w:val="23"/>
+                <w:szCs w:val="23"/>
+                <w:lang w:eastAsia="en-IN"/>
+              </w:rPr>
+              <w:br/>
+              <w:t xml:space="preserve">    private String lastName;</w:t>
+            </w:r>
+          </w:p>
+          <w:p>
+            <w:pPr>
+              <w:rPr>
+                <w:rFonts w:ascii="inherit" w:eastAsia="Times New Roman" w:hAnsi="inherit" w:cs="Segoe UI"/>
+                <w:color w:val="0C0D0E"/>
+                <w:sz w:val="23"/>
+                <w:szCs w:val="23"/>
+                <w:lang w:eastAsia="en-IN"/>
+              </w:rPr>
+            </w:pPr>
+            <w:r>
+              <w:rPr>
+                <w:rFonts w:ascii="inherit" w:eastAsia="Times New Roman" w:hAnsi="inherit" w:cs="Segoe UI"/>
+                <w:color w:val="0C0D0E"/>
+                <w:sz w:val="23"/>
+                <w:szCs w:val="23"/>
+                <w:lang w:eastAsia="en-IN"/>
+              </w:rPr>
+              <w:t>//getter setter</w:t>
+            </w:r>
+          </w:p>
+          <w:p>
+            <w:pPr>
+              <w:rPr>
+                <w:rFonts w:ascii="inherit" w:eastAsia="Times New Roman" w:hAnsi="inherit" w:cs="Segoe UI"/>
+                <w:color w:val="0C0D0E"/>
+                <w:sz w:val="23"/>
+                <w:szCs w:val="23"/>
+                <w:lang w:eastAsia="en-IN"/>
+              </w:rPr>
+            </w:pPr>
+            <w:r>
+              <w:rPr>
+                <w:rFonts w:ascii="inherit" w:eastAsia="Times New Roman" w:hAnsi="inherit" w:cs="Segoe UI"/>
+                <w:color w:val="0C0D0E"/>
+                <w:sz w:val="23"/>
+                <w:szCs w:val="23"/>
+                <w:lang w:eastAsia="en-IN"/>
+              </w:rPr>
+              <w:t>}</w:t>
+            </w:r>
+          </w:p>
+        </w:tc>
+      </w:tr>
+    </w:tbl>
+    <w:p>
+      <w:pPr>
+        <w:rPr>
+          <w:rFonts w:ascii="inherit" w:eastAsia="Times New Roman" w:hAnsi="inherit" w:cs="Segoe UI"/>
+          <w:b/>
+          <w:bCs/>
+          <w:color w:val="0C0D0E"/>
+          <w:sz w:val="23"/>
+          <w:szCs w:val="23"/>
+          <w:lang w:eastAsia="en-IN"/>
+        </w:rPr>
+      </w:pPr>
+      <w:r>
+        <w:rPr>
+          <w:rFonts w:ascii="inherit" w:eastAsia="Times New Roman" w:hAnsi="inherit" w:cs="Segoe UI"/>
+          <w:b/>
+          <w:bCs/>
+          <w:color w:val="0C0D0E"/>
+          <w:sz w:val="23"/>
+          <w:szCs w:val="23"/>
+          <w:lang w:eastAsia="en-IN"/>
+        </w:rPr>
+        <w:t>Create JsonProducer</w:t>
+      </w:r>
+    </w:p>
+    <w:tbl>
+      <w:tblPr>
+        <w:tblStyle w:val="TableGrid"/>
+        <w:tblW w:w="0" w:type="auto"/>
+        <w:tblLook w:val="04A0" w:firstRow="1" w:lastRow="0" w:firstColumn="1" w:lastColumn="0" w:noHBand="0" w:noVBand="1"/>
+      </w:tblPr>
+      <w:tblGrid>
+        <w:gridCol w:w="9242"/>
+      </w:tblGrid>
+      <w:tr>
+        <w:tc>
+          <w:tcPr>
+            <w:tcW w:w="9242" w:type="dxa"/>
+          </w:tcPr>
+          <w:p>
+            <w:pPr>
+              <w:rPr>
+                <w:rFonts w:ascii="inherit" w:eastAsia="Times New Roman" w:hAnsi="inherit" w:cs="Segoe UI"/>
+                <w:color w:val="0C0D0E"/>
+                <w:sz w:val="23"/>
+                <w:szCs w:val="23"/>
+                <w:lang w:eastAsia="en-IN"/>
+              </w:rPr>
+            </w:pPr>
+            <w:r>
+              <w:rPr>
+                <w:rFonts w:ascii="inherit" w:eastAsia="Times New Roman" w:hAnsi="inherit" w:cs="Segoe UI"/>
+                <w:color w:val="0C0D0E"/>
+                <w:sz w:val="23"/>
+                <w:szCs w:val="23"/>
+                <w:lang w:eastAsia="en-IN"/>
+              </w:rPr>
+              <w:t>import com.rlb.payload.User;</w:t>
+            </w:r>
+            <w:r>
+              <w:rPr>
+                <w:rFonts w:ascii="inherit" w:eastAsia="Times New Roman" w:hAnsi="inherit" w:cs="Segoe UI"/>
+                <w:color w:val="0C0D0E"/>
+                <w:sz w:val="23"/>
+                <w:szCs w:val="23"/>
+                <w:lang w:eastAsia="en-IN"/>
+              </w:rPr>
+              <w:br/>
+              <w:t>import org.slf4j.Logger;</w:t>
+            </w:r>
+            <w:r>
+              <w:rPr>
+                <w:rFonts w:ascii="inherit" w:eastAsia="Times New Roman" w:hAnsi="inherit" w:cs="Segoe UI"/>
+                <w:color w:val="0C0D0E"/>
+                <w:sz w:val="23"/>
+                <w:szCs w:val="23"/>
+                <w:lang w:eastAsia="en-IN"/>
+              </w:rPr>
+              <w:br/>
+              <w:t>import org.slf4j.LoggerFactory;</w:t>
+            </w:r>
+            <w:r>
+              <w:rPr>
+                <w:rFonts w:ascii="inherit" w:eastAsia="Times New Roman" w:hAnsi="inherit" w:cs="Segoe UI"/>
+                <w:color w:val="0C0D0E"/>
+                <w:sz w:val="23"/>
+                <w:szCs w:val="23"/>
+                <w:lang w:eastAsia="en-IN"/>
+              </w:rPr>
+              <w:br/>
+              <w:t>import org.springframework.kafka.core.KafkaTemplate;</w:t>
+            </w:r>
+            <w:r>
+              <w:rPr>
+                <w:rFonts w:ascii="inherit" w:eastAsia="Times New Roman" w:hAnsi="inherit" w:cs="Segoe UI"/>
+                <w:color w:val="0C0D0E"/>
+                <w:sz w:val="23"/>
+                <w:szCs w:val="23"/>
+                <w:lang w:eastAsia="en-IN"/>
+              </w:rPr>
+              <w:br/>
+              <w:t>import org.springframework.kafka.support.KafkaHeaders;</w:t>
+            </w:r>
+            <w:r>
+              <w:rPr>
+                <w:rFonts w:ascii="inherit" w:eastAsia="Times New Roman" w:hAnsi="inherit" w:cs="Segoe UI"/>
+                <w:color w:val="0C0D0E"/>
+                <w:sz w:val="23"/>
+                <w:szCs w:val="23"/>
+                <w:lang w:eastAsia="en-IN"/>
+              </w:rPr>
+              <w:br/>
+              <w:t>import org.springframework.messaging.Message;</w:t>
+            </w:r>
+            <w:r>
+              <w:rPr>
+                <w:rFonts w:ascii="inherit" w:eastAsia="Times New Roman" w:hAnsi="inherit" w:cs="Segoe UI"/>
+                <w:color w:val="0C0D0E"/>
+                <w:sz w:val="23"/>
+                <w:szCs w:val="23"/>
+                <w:lang w:eastAsia="en-IN"/>
+              </w:rPr>
+              <w:br/>
+              <w:t>import org.springframework.messaging.support.MessageBuilder;</w:t>
+            </w:r>
+            <w:r>
+              <w:rPr>
+                <w:rFonts w:ascii="inherit" w:eastAsia="Times New Roman" w:hAnsi="inherit" w:cs="Segoe UI"/>
+                <w:color w:val="0C0D0E"/>
+                <w:sz w:val="23"/>
+                <w:szCs w:val="23"/>
+                <w:lang w:eastAsia="en-IN"/>
+              </w:rPr>
+              <w:br/>
+              <w:t>import org.springframework.stereotype.Service;</w:t>
+            </w:r>
+            <w:r>
+              <w:rPr>
+                <w:rFonts w:ascii="inherit" w:eastAsia="Times New Roman" w:hAnsi="inherit" w:cs="Segoe UI"/>
+                <w:color w:val="0C0D0E"/>
+                <w:sz w:val="23"/>
+                <w:szCs w:val="23"/>
+                <w:lang w:eastAsia="en-IN"/>
+              </w:rPr>
+              <w:br/>
+            </w:r>
+            <w:r>
+              <w:rPr>
+                <w:rFonts w:ascii="inherit" w:eastAsia="Times New Roman" w:hAnsi="inherit" w:cs="Segoe UI"/>
+                <w:color w:val="0C0D0E"/>
+                <w:sz w:val="23"/>
+                <w:szCs w:val="23"/>
+                <w:lang w:eastAsia="en-IN"/>
+              </w:rPr>
+              <w:br/>
+            </w:r>
+            <w:r>
+              <w:rPr>
+                <w:rFonts w:ascii="inherit" w:eastAsia="Times New Roman" w:hAnsi="inherit" w:cs="Segoe UI"/>
+                <w:color w:val="0C0D0E"/>
+                <w:sz w:val="23"/>
+                <w:szCs w:val="23"/>
+                <w:lang w:eastAsia="en-IN"/>
+              </w:rPr>
+              <w:lastRenderedPageBreak/>
+              <w:t>@Service</w:t>
+            </w:r>
+            <w:r>
+              <w:rPr>
+                <w:rFonts w:ascii="inherit" w:eastAsia="Times New Roman" w:hAnsi="inherit" w:cs="Segoe UI"/>
+                <w:color w:val="0C0D0E"/>
+                <w:sz w:val="23"/>
+                <w:szCs w:val="23"/>
+                <w:lang w:eastAsia="en-IN"/>
+              </w:rPr>
+              <w:br/>
+              <w:t>public class JsonProducer {</w:t>
+            </w:r>
+            <w:r>
+              <w:rPr>
+                <w:rFonts w:ascii="inherit" w:eastAsia="Times New Roman" w:hAnsi="inherit" w:cs="Segoe UI"/>
+                <w:color w:val="0C0D0E"/>
+                <w:sz w:val="23"/>
+                <w:szCs w:val="23"/>
+                <w:lang w:eastAsia="en-IN"/>
+              </w:rPr>
+              <w:br/>
+              <w:t xml:space="preserve">    private static final Logger </w:t>
+            </w:r>
+            <w:r>
+              <w:rPr>
+                <w:rFonts w:ascii="inherit" w:eastAsia="Times New Roman" w:hAnsi="inherit" w:cs="Segoe UI"/>
+                <w:i/>
+                <w:iCs/>
+                <w:color w:val="0C0D0E"/>
+                <w:sz w:val="23"/>
+                <w:szCs w:val="23"/>
+                <w:lang w:eastAsia="en-IN"/>
+              </w:rPr>
+              <w:t xml:space="preserve">LOGGER </w:t>
+            </w:r>
+            <w:r>
+              <w:rPr>
+                <w:rFonts w:ascii="inherit" w:eastAsia="Times New Roman" w:hAnsi="inherit" w:cs="Segoe UI"/>
+                <w:color w:val="0C0D0E"/>
+                <w:sz w:val="23"/>
+                <w:szCs w:val="23"/>
+                <w:lang w:eastAsia="en-IN"/>
+              </w:rPr>
+              <w:t>= LoggerFactory.</w:t>
+            </w:r>
+            <w:r>
+              <w:rPr>
+                <w:rFonts w:ascii="inherit" w:eastAsia="Times New Roman" w:hAnsi="inherit" w:cs="Segoe UI"/>
+                <w:i/>
+                <w:iCs/>
+                <w:color w:val="0C0D0E"/>
+                <w:sz w:val="23"/>
+                <w:szCs w:val="23"/>
+                <w:lang w:eastAsia="en-IN"/>
+              </w:rPr>
+              <w:t>getLogger</w:t>
+            </w:r>
+            <w:r>
+              <w:rPr>
+                <w:rFonts w:ascii="inherit" w:eastAsia="Times New Roman" w:hAnsi="inherit" w:cs="Segoe UI"/>
+                <w:color w:val="0C0D0E"/>
+                <w:sz w:val="23"/>
+                <w:szCs w:val="23"/>
+                <w:lang w:eastAsia="en-IN"/>
+              </w:rPr>
+              <w:t>(JsonProducer.class);</w:t>
+            </w:r>
+            <w:r>
+              <w:rPr>
+                <w:rFonts w:ascii="inherit" w:eastAsia="Times New Roman" w:hAnsi="inherit" w:cs="Segoe UI"/>
+                <w:color w:val="0C0D0E"/>
+                <w:sz w:val="23"/>
+                <w:szCs w:val="23"/>
+                <w:lang w:eastAsia="en-IN"/>
+              </w:rPr>
+              <w:br/>
+            </w:r>
+            <w:r>
+              <w:rPr>
+                <w:rFonts w:ascii="inherit" w:eastAsia="Times New Roman" w:hAnsi="inherit" w:cs="Segoe UI"/>
+                <w:color w:val="0C0D0E"/>
+                <w:sz w:val="23"/>
+                <w:szCs w:val="23"/>
+                <w:lang w:eastAsia="en-IN"/>
+              </w:rPr>
+              <w:br/>
+              <w:t xml:space="preserve">    KafkaTemplate&lt;String, User&gt; kafkaTemplate;</w:t>
+            </w:r>
+            <w:r>
+              <w:rPr>
+                <w:rFonts w:ascii="inherit" w:eastAsia="Times New Roman" w:hAnsi="inherit" w:cs="Segoe UI"/>
+                <w:color w:val="0C0D0E"/>
+                <w:sz w:val="23"/>
+                <w:szCs w:val="23"/>
+                <w:lang w:eastAsia="en-IN"/>
+              </w:rPr>
+              <w:br/>
+            </w:r>
+            <w:r>
+              <w:rPr>
+                <w:rFonts w:ascii="inherit" w:eastAsia="Times New Roman" w:hAnsi="inherit" w:cs="Segoe UI"/>
+                <w:color w:val="0C0D0E"/>
+                <w:sz w:val="23"/>
+                <w:szCs w:val="23"/>
+                <w:lang w:eastAsia="en-IN"/>
+              </w:rPr>
+              <w:br/>
+              <w:t xml:space="preserve">    public void sendMsg(User data) {</w:t>
+            </w:r>
+            <w:r>
+              <w:rPr>
+                <w:rFonts w:ascii="inherit" w:eastAsia="Times New Roman" w:hAnsi="inherit" w:cs="Segoe UI"/>
+                <w:color w:val="0C0D0E"/>
+                <w:sz w:val="23"/>
+                <w:szCs w:val="23"/>
+                <w:lang w:eastAsia="en-IN"/>
+              </w:rPr>
+              <w:br/>
+              <w:t xml:space="preserve">        </w:t>
+            </w:r>
+            <w:r>
+              <w:rPr>
+                <w:rFonts w:ascii="inherit" w:eastAsia="Times New Roman" w:hAnsi="inherit" w:cs="Segoe UI"/>
+                <w:i/>
+                <w:iCs/>
+                <w:color w:val="0C0D0E"/>
+                <w:sz w:val="23"/>
+                <w:szCs w:val="23"/>
+                <w:lang w:eastAsia="en-IN"/>
+              </w:rPr>
+              <w:t>LOGGER</w:t>
+            </w:r>
+            <w:r>
+              <w:rPr>
+                <w:rFonts w:ascii="inherit" w:eastAsia="Times New Roman" w:hAnsi="inherit" w:cs="Segoe UI"/>
+                <w:color w:val="0C0D0E"/>
+                <w:sz w:val="23"/>
+                <w:szCs w:val="23"/>
+                <w:lang w:eastAsia="en-IN"/>
+              </w:rPr>
+              <w:t>.info(String.</w:t>
+            </w:r>
+            <w:r>
+              <w:rPr>
+                <w:rFonts w:ascii="inherit" w:eastAsia="Times New Roman" w:hAnsi="inherit" w:cs="Segoe UI"/>
+                <w:i/>
+                <w:iCs/>
+                <w:color w:val="0C0D0E"/>
+                <w:sz w:val="23"/>
+                <w:szCs w:val="23"/>
+                <w:lang w:eastAsia="en-IN"/>
+              </w:rPr>
+              <w:t>format</w:t>
+            </w:r>
+            <w:r>
+              <w:rPr>
+                <w:rFonts w:ascii="inherit" w:eastAsia="Times New Roman" w:hAnsi="inherit" w:cs="Segoe UI"/>
+                <w:color w:val="0C0D0E"/>
+                <w:sz w:val="23"/>
+                <w:szCs w:val="23"/>
+                <w:lang w:eastAsia="en-IN"/>
+              </w:rPr>
+              <w:t>("Message Send -&gt; %s ", data.toString()));</w:t>
+            </w:r>
+            <w:r>
+              <w:rPr>
+                <w:rFonts w:ascii="inherit" w:eastAsia="Times New Roman" w:hAnsi="inherit" w:cs="Segoe UI"/>
+                <w:color w:val="0C0D0E"/>
+                <w:sz w:val="23"/>
+                <w:szCs w:val="23"/>
+                <w:lang w:eastAsia="en-IN"/>
+              </w:rPr>
+              <w:br/>
+              <w:t xml:space="preserve">        Message&lt;User&gt; message = MessageBuilder.</w:t>
+            </w:r>
+            <w:r>
+              <w:rPr>
+                <w:rFonts w:ascii="inherit" w:eastAsia="Times New Roman" w:hAnsi="inherit" w:cs="Segoe UI"/>
+                <w:i/>
+                <w:iCs/>
+                <w:color w:val="0C0D0E"/>
+                <w:sz w:val="23"/>
+                <w:szCs w:val="23"/>
+                <w:lang w:eastAsia="en-IN"/>
+              </w:rPr>
+              <w:t>withPayload</w:t>
+            </w:r>
+            <w:r>
+              <w:rPr>
+                <w:rFonts w:ascii="inherit" w:eastAsia="Times New Roman" w:hAnsi="inherit" w:cs="Segoe UI"/>
+                <w:color w:val="0C0D0E"/>
+                <w:sz w:val="23"/>
+                <w:szCs w:val="23"/>
+                <w:lang w:eastAsia="en-IN"/>
+              </w:rPr>
+              <w:t>(data).setHeader(KafkaHeaders.</w:t>
+            </w:r>
+            <w:r>
+              <w:rPr>
+                <w:rFonts w:ascii="inherit" w:eastAsia="Times New Roman" w:hAnsi="inherit" w:cs="Segoe UI"/>
+                <w:i/>
+                <w:iCs/>
+                <w:color w:val="0C0D0E"/>
+                <w:sz w:val="23"/>
+                <w:szCs w:val="23"/>
+                <w:lang w:eastAsia="en-IN"/>
+              </w:rPr>
+              <w:t>TOPIC</w:t>
+            </w:r>
+            <w:r>
+              <w:rPr>
+                <w:rFonts w:ascii="inherit" w:eastAsia="Times New Roman" w:hAnsi="inherit" w:cs="Segoe UI"/>
+                <w:color w:val="0C0D0E"/>
+                <w:sz w:val="23"/>
+                <w:szCs w:val="23"/>
+                <w:lang w:eastAsia="en-IN"/>
+              </w:rPr>
+              <w:t>, "rlbIn").build();</w:t>
+            </w:r>
+            <w:r>
+              <w:rPr>
+                <w:rFonts w:ascii="inherit" w:eastAsia="Times New Roman" w:hAnsi="inherit" w:cs="Segoe UI"/>
+                <w:color w:val="0C0D0E"/>
+                <w:sz w:val="23"/>
+                <w:szCs w:val="23"/>
+                <w:lang w:eastAsia="en-IN"/>
+              </w:rPr>
+              <w:br/>
+              <w:t xml:space="preserve">        kafkaTemplate.send(message);</w:t>
+            </w:r>
+            <w:r>
+              <w:rPr>
+                <w:rFonts w:ascii="inherit" w:eastAsia="Times New Roman" w:hAnsi="inherit" w:cs="Segoe UI"/>
+                <w:color w:val="0C0D0E"/>
+                <w:sz w:val="23"/>
+                <w:szCs w:val="23"/>
+                <w:lang w:eastAsia="en-IN"/>
+              </w:rPr>
+              <w:br/>
+              <w:t xml:space="preserve">    }</w:t>
+            </w:r>
+            <w:r>
+              <w:rPr>
+                <w:rFonts w:ascii="inherit" w:eastAsia="Times New Roman" w:hAnsi="inherit" w:cs="Segoe UI"/>
+                <w:color w:val="0C0D0E"/>
+                <w:sz w:val="23"/>
+                <w:szCs w:val="23"/>
+                <w:lang w:eastAsia="en-IN"/>
+              </w:rPr>
+              <w:br/>
+              <w:t>}</w:t>
+            </w:r>
+          </w:p>
+          <w:p>
+            <w:pPr>
+              <w:rPr>
+                <w:rFonts w:ascii="inherit" w:eastAsia="Times New Roman" w:hAnsi="inherit" w:cs="Segoe UI"/>
+                <w:color w:val="0C0D0E"/>
+                <w:sz w:val="23"/>
+                <w:szCs w:val="23"/>
+                <w:lang w:eastAsia="en-IN"/>
+              </w:rPr>
+            </w:pPr>
+          </w:p>
+        </w:tc>
+      </w:tr>
+    </w:tbl>
+    <w:p>
+      <w:pPr>
+        <w:rPr>
+          <w:rFonts w:ascii="inherit" w:eastAsia="Times New Roman" w:hAnsi="inherit" w:cs="Segoe UI"/>
+          <w:b/>
+          <w:bCs/>
+          <w:color w:val="0C0D0E"/>
+          <w:sz w:val="23"/>
+          <w:szCs w:val="23"/>
+          <w:lang w:eastAsia="en-IN"/>
+        </w:rPr>
+      </w:pPr>
+    </w:p>
+    <w:p>
+      <w:pPr>
+        <w:rPr>
+          <w:rFonts w:ascii="inherit" w:eastAsia="Times New Roman" w:hAnsi="inherit" w:cs="Segoe UI"/>
+          <w:b/>
+          <w:bCs/>
+          <w:color w:val="0C0D0E"/>
+          <w:sz w:val="23"/>
+          <w:szCs w:val="23"/>
+          <w:lang w:eastAsia="en-IN"/>
+        </w:rPr>
+      </w:pPr>
+    </w:p>
+    <w:p>
+      <w:pPr>
+        <w:rPr>
+          <w:rFonts w:ascii="inherit" w:eastAsia="Times New Roman" w:hAnsi="inherit" w:cs="Segoe UI"/>
+          <w:b/>
+          <w:bCs/>
+          <w:color w:val="0C0D0E"/>
+          <w:sz w:val="23"/>
+          <w:szCs w:val="23"/>
+          <w:lang w:eastAsia="en-IN"/>
+        </w:rPr>
+      </w:pPr>
+      <w:r>
+        <w:rPr>
+          <w:rFonts w:ascii="inherit" w:eastAsia="Times New Roman" w:hAnsi="inherit" w:cs="Segoe UI"/>
+          <w:b/>
+          <w:bCs/>
+          <w:color w:val="0C0D0E"/>
+          <w:sz w:val="23"/>
+          <w:szCs w:val="23"/>
+          <w:lang w:eastAsia="en-IN"/>
+        </w:rPr>
+        <w:t>Create RestAPI to send Message</w:t>
+      </w:r>
+    </w:p>
+    <w:tbl>
+      <w:tblPr>
+        <w:tblStyle w:val="TableGrid"/>
+        <w:tblW w:w="0" w:type="auto"/>
+        <w:tblLook w:val="04A0" w:firstRow="1" w:lastRow="0" w:firstColumn="1" w:lastColumn="0" w:noHBand="0" w:noVBand="1"/>
+      </w:tblPr>
+      <w:tblGrid>
+        <w:gridCol w:w="9242"/>
+      </w:tblGrid>
+      <w:tr>
+        <w:tc>
+          <w:tcPr>
+            <w:tcW w:w="9242" w:type="dxa"/>
+          </w:tcPr>
+          <w:p>
+            <w:pPr>
+              <w:rPr>
+                <w:rFonts w:ascii="inherit" w:eastAsia="Times New Roman" w:hAnsi="inherit" w:cs="Segoe UI"/>
+                <w:color w:val="0C0D0E"/>
+                <w:sz w:val="23"/>
+                <w:szCs w:val="23"/>
+                <w:lang w:eastAsia="en-IN"/>
+              </w:rPr>
+            </w:pPr>
+            <w:r>
+              <w:rPr>
+                <w:rFonts w:ascii="inherit" w:eastAsia="Times New Roman" w:hAnsi="inherit" w:cs="Segoe UI"/>
+                <w:color w:val="0C0D0E"/>
+                <w:sz w:val="23"/>
+                <w:szCs w:val="23"/>
+                <w:lang w:eastAsia="en-IN"/>
+              </w:rPr>
+              <w:t>import com.rlb.kafka.JsonProducer;</w:t>
+            </w:r>
+            <w:r>
+              <w:rPr>
+                <w:rFonts w:ascii="inherit" w:eastAsia="Times New Roman" w:hAnsi="inherit" w:cs="Segoe UI"/>
+                <w:color w:val="0C0D0E"/>
+                <w:sz w:val="23"/>
+                <w:szCs w:val="23"/>
+                <w:lang w:eastAsia="en-IN"/>
+              </w:rPr>
+              <w:br/>
+              <w:t>import com.rlb.payload.User;</w:t>
+            </w:r>
+            <w:r>
+              <w:rPr>
+                <w:rFonts w:ascii="inherit" w:eastAsia="Times New Roman" w:hAnsi="inherit" w:cs="Segoe UI"/>
+                <w:color w:val="0C0D0E"/>
+                <w:sz w:val="23"/>
+                <w:szCs w:val="23"/>
+                <w:lang w:eastAsia="en-IN"/>
+              </w:rPr>
+              <w:br/>
+              <w:t>import org.slf4j.Logger;</w:t>
+            </w:r>
+            <w:r>
+              <w:rPr>
+                <w:rFonts w:ascii="inherit" w:eastAsia="Times New Roman" w:hAnsi="inherit" w:cs="Segoe UI"/>
+                <w:color w:val="0C0D0E"/>
+                <w:sz w:val="23"/>
+                <w:szCs w:val="23"/>
+                <w:lang w:eastAsia="en-IN"/>
+              </w:rPr>
+              <w:br/>
+              <w:t>import org.slf4j.LoggerFactory;</w:t>
+            </w:r>
+            <w:r>
+              <w:rPr>
+                <w:rFonts w:ascii="inherit" w:eastAsia="Times New Roman" w:hAnsi="inherit" w:cs="Segoe UI"/>
+                <w:color w:val="0C0D0E"/>
+                <w:sz w:val="23"/>
+                <w:szCs w:val="23"/>
+                <w:lang w:eastAsia="en-IN"/>
+              </w:rPr>
+              <w:br/>
+              <w:t>import org.springframework.http.HttpStatus;</w:t>
+            </w:r>
+            <w:r>
+              <w:rPr>
+                <w:rFonts w:ascii="inherit" w:eastAsia="Times New Roman" w:hAnsi="inherit" w:cs="Segoe UI"/>
+                <w:color w:val="0C0D0E"/>
+                <w:sz w:val="23"/>
+                <w:szCs w:val="23"/>
+                <w:lang w:eastAsia="en-IN"/>
+              </w:rPr>
+              <w:br/>
+              <w:t>import org.springframework.http.ResponseEntity;</w:t>
+            </w:r>
+            <w:r>
+              <w:rPr>
+                <w:rFonts w:ascii="inherit" w:eastAsia="Times New Roman" w:hAnsi="inherit" w:cs="Segoe UI"/>
+                <w:color w:val="0C0D0E"/>
+                <w:sz w:val="23"/>
+                <w:szCs w:val="23"/>
+                <w:lang w:eastAsia="en-IN"/>
+              </w:rPr>
+              <w:br/>
+              <w:t>import org.springframework.web.bind.annotation.PostMapping;</w:t>
+            </w:r>
+            <w:r>
+              <w:rPr>
+                <w:rFonts w:ascii="inherit" w:eastAsia="Times New Roman" w:hAnsi="inherit" w:cs="Segoe UI"/>
+                <w:color w:val="0C0D0E"/>
+                <w:sz w:val="23"/>
+                <w:szCs w:val="23"/>
+                <w:lang w:eastAsia="en-IN"/>
+              </w:rPr>
+              <w:br/>
+              <w:t>import org.springframework.web.bind.annotation.RequestBody;</w:t>
+            </w:r>
+            <w:r>
+              <w:rPr>
+                <w:rFonts w:ascii="inherit" w:eastAsia="Times New Roman" w:hAnsi="inherit" w:cs="Segoe UI"/>
+                <w:color w:val="0C0D0E"/>
+                <w:sz w:val="23"/>
+                <w:szCs w:val="23"/>
+                <w:lang w:eastAsia="en-IN"/>
+              </w:rPr>
+              <w:br/>
+              <w:t>import org.springframework.web.bind.annotation.RequestMapping;</w:t>
+            </w:r>
+            <w:r>
+              <w:rPr>
+                <w:rFonts w:ascii="inherit" w:eastAsia="Times New Roman" w:hAnsi="inherit" w:cs="Segoe UI"/>
+                <w:color w:val="0C0D0E"/>
+                <w:sz w:val="23"/>
+                <w:szCs w:val="23"/>
+                <w:lang w:eastAsia="en-IN"/>
+              </w:rPr>
+              <w:br/>
+              <w:t>import org.springframework.web.bind.annotation.RestController;</w:t>
+            </w:r>
+            <w:r>
+              <w:rPr>
+                <w:rFonts w:ascii="inherit" w:eastAsia="Times New Roman" w:hAnsi="inherit" w:cs="Segoe UI"/>
+                <w:color w:val="0C0D0E"/>
+                <w:sz w:val="23"/>
+                <w:szCs w:val="23"/>
+                <w:lang w:eastAsia="en-IN"/>
+              </w:rPr>
+              <w:br/>
+            </w:r>
+            <w:r>
+              <w:rPr>
+                <w:rFonts w:ascii="inherit" w:eastAsia="Times New Roman" w:hAnsi="inherit" w:cs="Segoe UI"/>
+                <w:color w:val="0C0D0E"/>
+                <w:sz w:val="23"/>
+                <w:szCs w:val="23"/>
+                <w:lang w:eastAsia="en-IN"/>
+              </w:rPr>
+              <w:br/>
+              <w:t>@RestController</w:t>
+            </w:r>
+            <w:r>
+              <w:rPr>
+                <w:rFonts w:ascii="inherit" w:eastAsia="Times New Roman" w:hAnsi="inherit" w:cs="Segoe UI"/>
+                <w:color w:val="0C0D0E"/>
+                <w:sz w:val="23"/>
+                <w:szCs w:val="23"/>
+                <w:lang w:eastAsia="en-IN"/>
+              </w:rPr>
+              <w:br/>
+              <w:t>@RequestMapping("/kafka/v1")</w:t>
+            </w:r>
+            <w:r>
+              <w:rPr>
+                <w:rFonts w:ascii="inherit" w:eastAsia="Times New Roman" w:hAnsi="inherit" w:cs="Segoe UI"/>
+                <w:color w:val="0C0D0E"/>
+                <w:sz w:val="23"/>
+                <w:szCs w:val="23"/>
+                <w:lang w:eastAsia="en-IN"/>
+              </w:rPr>
+              <w:br/>
+              <w:t>public class JsonController {</w:t>
+            </w:r>
+            <w:r>
+              <w:rPr>
+                <w:rFonts w:ascii="inherit" w:eastAsia="Times New Roman" w:hAnsi="inherit" w:cs="Segoe UI"/>
+                <w:color w:val="0C0D0E"/>
+                <w:sz w:val="23"/>
+                <w:szCs w:val="23"/>
+                <w:lang w:eastAsia="en-IN"/>
+              </w:rPr>
+              <w:br/>
+              <w:t xml:space="preserve">    private static final Logger </w:t>
+            </w:r>
+            <w:r>
+              <w:rPr>
+                <w:rFonts w:ascii="inherit" w:eastAsia="Times New Roman" w:hAnsi="inherit" w:cs="Segoe UI"/>
+                <w:i/>
+                <w:iCs/>
+                <w:color w:val="0C0D0E"/>
+                <w:sz w:val="23"/>
+                <w:szCs w:val="23"/>
+                <w:lang w:eastAsia="en-IN"/>
+              </w:rPr>
+              <w:t xml:space="preserve">LOGGER </w:t>
+            </w:r>
+            <w:r>
+              <w:rPr>
+                <w:rFonts w:ascii="inherit" w:eastAsia="Times New Roman" w:hAnsi="inherit" w:cs="Segoe UI"/>
+                <w:color w:val="0C0D0E"/>
+                <w:sz w:val="23"/>
+                <w:szCs w:val="23"/>
+                <w:lang w:eastAsia="en-IN"/>
+              </w:rPr>
+              <w:t>= LoggerFactory.</w:t>
+            </w:r>
+            <w:r>
+              <w:rPr>
+                <w:rFonts w:ascii="inherit" w:eastAsia="Times New Roman" w:hAnsi="inherit" w:cs="Segoe UI"/>
+                <w:i/>
+                <w:iCs/>
+                <w:color w:val="0C0D0E"/>
+                <w:sz w:val="23"/>
+                <w:szCs w:val="23"/>
+                <w:lang w:eastAsia="en-IN"/>
+              </w:rPr>
+              <w:t>getLogger</w:t>
+            </w:r>
+            <w:r>
+              <w:rPr>
+                <w:rFonts w:ascii="inherit" w:eastAsia="Times New Roman" w:hAnsi="inherit" w:cs="Segoe UI"/>
+                <w:color w:val="0C0D0E"/>
+                <w:sz w:val="23"/>
+                <w:szCs w:val="23"/>
+                <w:lang w:eastAsia="en-IN"/>
+              </w:rPr>
+              <w:t>(JsonController.class);</w:t>
+            </w:r>
+            <w:r>
+              <w:rPr>
+                <w:rFonts w:ascii="inherit" w:eastAsia="Times New Roman" w:hAnsi="inherit" w:cs="Segoe UI"/>
+                <w:color w:val="0C0D0E"/>
+                <w:sz w:val="23"/>
+                <w:szCs w:val="23"/>
+                <w:lang w:eastAsia="en-IN"/>
+              </w:rPr>
+              <w:br/>
+              <w:t xml:space="preserve">    private JsonProducer jsonProducer;</w:t>
+            </w:r>
+            <w:r>
+              <w:rPr>
+                <w:rFonts w:ascii="inherit" w:eastAsia="Times New Roman" w:hAnsi="inherit" w:cs="Segoe UI"/>
+                <w:color w:val="0C0D0E"/>
+                <w:sz w:val="23"/>
+                <w:szCs w:val="23"/>
+                <w:lang w:eastAsia="en-IN"/>
+              </w:rPr>
+              <w:br/>
+            </w:r>
+            <w:r>
+              <w:rPr>
+                <w:rFonts w:ascii="inherit" w:eastAsia="Times New Roman" w:hAnsi="inherit" w:cs="Segoe UI"/>
+                <w:color w:val="0C0D0E"/>
+                <w:sz w:val="23"/>
+                <w:szCs w:val="23"/>
+                <w:lang w:eastAsia="en-IN"/>
+              </w:rPr>
+              <w:br/>
+              <w:t xml:space="preserve">    public JsonController(JsonProducer jsonProducer) {</w:t>
+            </w:r>
+            <w:r>
+              <w:rPr>
+                <w:rFonts w:ascii="inherit" w:eastAsia="Times New Roman" w:hAnsi="inherit" w:cs="Segoe UI"/>
+                <w:color w:val="0C0D0E"/>
+                <w:sz w:val="23"/>
+                <w:szCs w:val="23"/>
+                <w:lang w:eastAsia="en-IN"/>
+              </w:rPr>
+              <w:br/>
+              <w:t xml:space="preserve">        this.jsonProducer = jsonProducer;</w:t>
+            </w:r>
+            <w:r>
+              <w:rPr>
+                <w:rFonts w:ascii="inherit" w:eastAsia="Times New Roman" w:hAnsi="inherit" w:cs="Segoe UI"/>
+                <w:color w:val="0C0D0E"/>
+                <w:sz w:val="23"/>
+                <w:szCs w:val="23"/>
+                <w:lang w:eastAsia="en-IN"/>
+              </w:rPr>
+              <w:br/>
+              <w:t xml:space="preserve">    }</w:t>
+            </w:r>
+            <w:r>
+              <w:rPr>
+                <w:rFonts w:ascii="inherit" w:eastAsia="Times New Roman" w:hAnsi="inherit" w:cs="Segoe UI"/>
+                <w:color w:val="0C0D0E"/>
+                <w:sz w:val="23"/>
+                <w:szCs w:val="23"/>
+                <w:lang w:eastAsia="en-IN"/>
+              </w:rPr>
+              <w:br/>
+            </w:r>
+            <w:r>
+              <w:rPr>
+                <w:rFonts w:ascii="inherit" w:eastAsia="Times New Roman" w:hAnsi="inherit" w:cs="Segoe UI"/>
+                <w:color w:val="0C0D0E"/>
+                <w:sz w:val="23"/>
+                <w:szCs w:val="23"/>
+                <w:lang w:eastAsia="en-IN"/>
+              </w:rPr>
+              <w:br/>
+              <w:t xml:space="preserve">    @PostMapping("/publish/json")</w:t>
+            </w:r>
+            <w:r>
+              <w:rPr>
+                <w:rFonts w:ascii="inherit" w:eastAsia="Times New Roman" w:hAnsi="inherit" w:cs="Segoe UI"/>
+                <w:color w:val="0C0D0E"/>
+                <w:sz w:val="23"/>
+                <w:szCs w:val="23"/>
+                <w:lang w:eastAsia="en-IN"/>
+              </w:rPr>
+              <w:br/>
+              <w:t xml:space="preserve">    public ResponseEntity&lt;String&gt; publish(@RequestBody User user) {</w:t>
+            </w:r>
+            <w:r>
+              <w:rPr>
+                <w:rFonts w:ascii="inherit" w:eastAsia="Times New Roman" w:hAnsi="inherit" w:cs="Segoe UI"/>
+                <w:color w:val="0C0D0E"/>
+                <w:sz w:val="23"/>
+                <w:szCs w:val="23"/>
+                <w:lang w:eastAsia="en-IN"/>
+              </w:rPr>
+              <w:br/>
+              <w:t xml:space="preserve">        </w:t>
+            </w:r>
+            <w:r>
+              <w:rPr>
+                <w:rFonts w:ascii="inherit" w:eastAsia="Times New Roman" w:hAnsi="inherit" w:cs="Segoe UI"/>
+                <w:i/>
+                <w:iCs/>
+                <w:color w:val="0C0D0E"/>
+                <w:sz w:val="23"/>
+                <w:szCs w:val="23"/>
+                <w:lang w:eastAsia="en-IN"/>
+              </w:rPr>
+              <w:t>LOGGER</w:t>
+            </w:r>
+            <w:r>
+              <w:rPr>
+                <w:rFonts w:ascii="inherit" w:eastAsia="Times New Roman" w:hAnsi="inherit" w:cs="Segoe UI"/>
+                <w:color w:val="0C0D0E"/>
+                <w:sz w:val="23"/>
+                <w:szCs w:val="23"/>
+                <w:lang w:eastAsia="en-IN"/>
+              </w:rPr>
+              <w:t>.info(String.</w:t>
+            </w:r>
+            <w:r>
+              <w:rPr>
+                <w:rFonts w:ascii="inherit" w:eastAsia="Times New Roman" w:hAnsi="inherit" w:cs="Segoe UI"/>
+                <w:i/>
+                <w:iCs/>
+                <w:color w:val="0C0D0E"/>
+                <w:sz w:val="23"/>
+                <w:szCs w:val="23"/>
+                <w:lang w:eastAsia="en-IN"/>
+              </w:rPr>
+              <w:t>format</w:t>
+            </w:r>
+            <w:r>
+              <w:rPr>
+                <w:rFonts w:ascii="inherit" w:eastAsia="Times New Roman" w:hAnsi="inherit" w:cs="Segoe UI"/>
+                <w:color w:val="0C0D0E"/>
+                <w:sz w:val="23"/>
+                <w:szCs w:val="23"/>
+                <w:lang w:eastAsia="en-IN"/>
+              </w:rPr>
+              <w:t>("Message Sent- &gt; %s", user.toString()));</w:t>
+            </w:r>
+            <w:r>
+              <w:rPr>
+                <w:rFonts w:ascii="inherit" w:eastAsia="Times New Roman" w:hAnsi="inherit" w:cs="Segoe UI"/>
+                <w:color w:val="0C0D0E"/>
+                <w:sz w:val="23"/>
+                <w:szCs w:val="23"/>
+                <w:lang w:eastAsia="en-IN"/>
+              </w:rPr>
+              <w:br/>
+              <w:t xml:space="preserve">        jsonProducer.sendMsg(user);</w:t>
+            </w:r>
+            <w:r>
+              <w:rPr>
+                <w:rFonts w:ascii="inherit" w:eastAsia="Times New Roman" w:hAnsi="inherit" w:cs="Segoe UI"/>
+                <w:color w:val="0C0D0E"/>
+                <w:sz w:val="23"/>
+                <w:szCs w:val="23"/>
+                <w:lang w:eastAsia="en-IN"/>
+              </w:rPr>
+              <w:br/>
+              <w:t xml:space="preserve">        return new ResponseEntity&lt;&gt;("JSON Message sent", HttpStatus.</w:t>
+            </w:r>
+            <w:r>
+              <w:rPr>
+                <w:rFonts w:ascii="inherit" w:eastAsia="Times New Roman" w:hAnsi="inherit" w:cs="Segoe UI"/>
+                <w:i/>
+                <w:iCs/>
+                <w:color w:val="0C0D0E"/>
+                <w:sz w:val="23"/>
+                <w:szCs w:val="23"/>
+                <w:lang w:eastAsia="en-IN"/>
+              </w:rPr>
+              <w:t>CREATED</w:t>
+            </w:r>
+            <w:r>
+              <w:rPr>
+                <w:rFonts w:ascii="inherit" w:eastAsia="Times New Roman" w:hAnsi="inherit" w:cs="Segoe UI"/>
+                <w:color w:val="0C0D0E"/>
+                <w:sz w:val="23"/>
+                <w:szCs w:val="23"/>
+                <w:lang w:eastAsia="en-IN"/>
+              </w:rPr>
+              <w:t>);</w:t>
+            </w:r>
+            <w:r>
+              <w:rPr>
+                <w:rFonts w:ascii="inherit" w:eastAsia="Times New Roman" w:hAnsi="inherit" w:cs="Segoe UI"/>
+                <w:color w:val="0C0D0E"/>
+                <w:sz w:val="23"/>
+                <w:szCs w:val="23"/>
+                <w:lang w:eastAsia="en-IN"/>
+              </w:rPr>
+              <w:br/>
+              <w:t xml:space="preserve">    }</w:t>
+            </w:r>
+            <w:r>
+              <w:rPr>
+                <w:rFonts w:ascii="inherit" w:eastAsia="Times New Roman" w:hAnsi="inherit" w:cs="Segoe UI"/>
+                <w:color w:val="0C0D0E"/>
+                <w:sz w:val="23"/>
+                <w:szCs w:val="23"/>
+                <w:lang w:eastAsia="en-IN"/>
+              </w:rPr>
+              <w:br/>
+              <w:t>}</w:t>
+            </w:r>
+          </w:p>
+        </w:tc>
+      </w:tr>
+    </w:tbl>
+    <w:p>
+      <w:pPr>
+        <w:rPr>
+          <w:b/>
+          <w:bCs/>
+          <w:sz w:val="28"/>
+          <w:szCs w:val="28"/>
+          <w:lang w:val="en-US"/>
+        </w:rPr>
+      </w:pPr>
+    </w:p>
+    <w:p>
+      <w:pPr>
+        <w:rPr>
+          <w:b/>
+          <w:bCs/>
+          <w:sz w:val="28"/>
+          <w:szCs w:val="28"/>
+          <w:lang w:val="en-US"/>
+        </w:rPr>
+      </w:pPr>
+    </w:p>
+    <w:p>
+      <w:pPr>
+        <w:rPr>
+          <w:b/>
+          <w:bCs/>
+          <w:sz w:val="28"/>
+          <w:szCs w:val="28"/>
+          <w:lang w:val="en-US"/>
+        </w:rPr>
+      </w:pPr>
+    </w:p>
+    <w:p>
+      <w:pPr>
+        <w:rPr>
+          <w:b/>
+          <w:bCs/>
+          <w:sz w:val="28"/>
+          <w:szCs w:val="28"/>
+          <w:lang w:val="en-US"/>
+        </w:rPr>
+      </w:pPr>
+      <w:r>
+        <w:rPr>
+          <w:b/>
+          <w:bCs/>
+          <w:sz w:val="28"/>
+          <w:szCs w:val="28"/>
+          <w:lang w:val="en-US"/>
+        </w:rPr>
+        <w:t>JSON Consumer</w:t>
+      </w:r>
+    </w:p>
+    <w:tbl>
+      <w:tblPr>
+        <w:tblStyle w:val="TableGrid"/>
+        <w:tblW w:w="0" w:type="auto"/>
+        <w:tblLook w:val="04A0" w:firstRow="1" w:lastRow="0" w:firstColumn="1" w:lastColumn="0" w:noHBand="0" w:noVBand="1"/>
+      </w:tblPr>
+      <w:tblGrid>
+        <w:gridCol w:w="9242"/>
+      </w:tblGrid>
+      <w:tr>
+        <w:tc>
+          <w:tcPr>
+            <w:tcW w:w="9242" w:type="dxa"/>
+          </w:tcPr>
+          <w:p>
+            <w:pPr>
+              <w:rPr>
+                <w:rFonts w:ascii="inherit" w:eastAsia="Times New Roman" w:hAnsi="inherit" w:cs="Segoe UI"/>
+                <w:color w:val="0C0D0E"/>
+                <w:sz w:val="23"/>
+                <w:szCs w:val="23"/>
+                <w:lang w:eastAsia="en-IN"/>
+              </w:rPr>
+            </w:pPr>
+            <w:r>
+              <w:rPr>
+                <w:rFonts w:ascii="inherit" w:eastAsia="Times New Roman" w:hAnsi="inherit" w:cs="Segoe UI"/>
+                <w:color w:val="0C0D0E"/>
+                <w:sz w:val="23"/>
+                <w:szCs w:val="23"/>
+                <w:lang w:eastAsia="en-IN"/>
+              </w:rPr>
+              <w:t>import com.rlb.payload.User;</w:t>
+            </w:r>
+            <w:r>
+              <w:rPr>
+                <w:rFonts w:ascii="inherit" w:eastAsia="Times New Roman" w:hAnsi="inherit" w:cs="Segoe UI"/>
+                <w:color w:val="0C0D0E"/>
+                <w:sz w:val="23"/>
+                <w:szCs w:val="23"/>
+                <w:lang w:eastAsia="en-IN"/>
+              </w:rPr>
+              <w:br/>
+              <w:t>import org.slf4j.Logger;</w:t>
+            </w:r>
+            <w:r>
+              <w:rPr>
+                <w:rFonts w:ascii="inherit" w:eastAsia="Times New Roman" w:hAnsi="inherit" w:cs="Segoe UI"/>
+                <w:color w:val="0C0D0E"/>
+                <w:sz w:val="23"/>
+                <w:szCs w:val="23"/>
+                <w:lang w:eastAsia="en-IN"/>
+              </w:rPr>
+              <w:br/>
+              <w:t>import org.slf4j.LoggerFactory;</w:t>
+            </w:r>
+            <w:r>
+              <w:rPr>
+                <w:rFonts w:ascii="inherit" w:eastAsia="Times New Roman" w:hAnsi="inherit" w:cs="Segoe UI"/>
+                <w:color w:val="0C0D0E"/>
+                <w:sz w:val="23"/>
+                <w:szCs w:val="23"/>
+                <w:lang w:eastAsia="en-IN"/>
+              </w:rPr>
+              <w:br/>
+              <w:t>import org.springframework.kafka.annotation.KafkaListener;</w:t>
+            </w:r>
+            <w:r>
+              <w:rPr>
+                <w:rFonts w:ascii="inherit" w:eastAsia="Times New Roman" w:hAnsi="inherit" w:cs="Segoe UI"/>
+                <w:color w:val="0C0D0E"/>
+                <w:sz w:val="23"/>
+                <w:szCs w:val="23"/>
+                <w:lang w:eastAsia="en-IN"/>
+              </w:rPr>
+              <w:br/>
+              <w:t>import org.springframework.stereotype.Service;</w:t>
+            </w:r>
+            <w:r>
+              <w:rPr>
+                <w:rFonts w:ascii="inherit" w:eastAsia="Times New Roman" w:hAnsi="inherit" w:cs="Segoe UI"/>
+                <w:color w:val="0C0D0E"/>
+                <w:sz w:val="23"/>
+                <w:szCs w:val="23"/>
+                <w:lang w:eastAsia="en-IN"/>
+              </w:rPr>
+              <w:br/>
+            </w:r>
+            <w:r>
+              <w:rPr>
+                <w:rFonts w:ascii="inherit" w:eastAsia="Times New Roman" w:hAnsi="inherit" w:cs="Segoe UI"/>
+                <w:color w:val="0C0D0E"/>
+                <w:sz w:val="23"/>
+                <w:szCs w:val="23"/>
+                <w:lang w:eastAsia="en-IN"/>
+              </w:rPr>
+              <w:br/>
+              <w:t>@Service</w:t>
+            </w:r>
+            <w:r>
+              <w:rPr>
+                <w:rFonts w:ascii="inherit" w:eastAsia="Times New Roman" w:hAnsi="inherit" w:cs="Segoe UI"/>
+                <w:color w:val="0C0D0E"/>
+                <w:sz w:val="23"/>
+                <w:szCs w:val="23"/>
+                <w:lang w:eastAsia="en-IN"/>
+              </w:rPr>
+              <w:br/>
+              <w:t>public class JsonConsumer {</w:t>
+            </w:r>
+            <w:r>
+              <w:rPr>
+                <w:rFonts w:ascii="inherit" w:eastAsia="Times New Roman" w:hAnsi="inherit" w:cs="Segoe UI"/>
+                <w:color w:val="0C0D0E"/>
+                <w:sz w:val="23"/>
+                <w:szCs w:val="23"/>
+                <w:lang w:eastAsia="en-IN"/>
+              </w:rPr>
+              <w:br/>
+              <w:t xml:space="preserve">    private static final Logger LOGGER = LoggerFactory.getLogger(JsonConsumer.class);</w:t>
+            </w:r>
+            <w:r>
+              <w:rPr>
+                <w:rFonts w:ascii="inherit" w:eastAsia="Times New Roman" w:hAnsi="inherit" w:cs="Segoe UI"/>
+                <w:color w:val="0C0D0E"/>
+                <w:sz w:val="23"/>
+                <w:szCs w:val="23"/>
+                <w:lang w:eastAsia="en-IN"/>
+              </w:rPr>
+              <w:br/>
+            </w:r>
+            <w:r>
+              <w:rPr>
+                <w:rFonts w:ascii="inherit" w:eastAsia="Times New Roman" w:hAnsi="inherit" w:cs="Segoe UI"/>
+                <w:color w:val="0C0D0E"/>
+                <w:sz w:val="23"/>
+                <w:szCs w:val="23"/>
+                <w:lang w:eastAsia="en-IN"/>
+              </w:rPr>
+              <w:br/>
+              <w:t xml:space="preserve">    @KafkaListener(topics = "rlbIn", groupId = "myGroup")</w:t>
+            </w:r>
+            <w:r>
+              <w:rPr>
+                <w:rFonts w:ascii="inherit" w:eastAsia="Times New Roman" w:hAnsi="inherit" w:cs="Segoe UI"/>
+                <w:color w:val="0C0D0E"/>
+                <w:sz w:val="23"/>
+                <w:szCs w:val="23"/>
+                <w:lang w:eastAsia="en-IN"/>
+              </w:rPr>
+              <w:br/>
+              <w:t xml:space="preserve">    public void jsonConsume(User data) {</w:t>
+            </w:r>
+            <w:r>
+              <w:rPr>
+                <w:rFonts w:ascii="inherit" w:eastAsia="Times New Roman" w:hAnsi="inherit" w:cs="Segoe UI"/>
+                <w:color w:val="0C0D0E"/>
+                <w:sz w:val="23"/>
+                <w:szCs w:val="23"/>
+                <w:lang w:eastAsia="en-IN"/>
+              </w:rPr>
+              <w:br/>
+              <w:t xml:space="preserve">        LOGGER.info("JSON ");</w:t>
+            </w:r>
+            <w:r>
+              <w:rPr>
+                <w:rFonts w:ascii="inherit" w:eastAsia="Times New Roman" w:hAnsi="inherit" w:cs="Segoe UI"/>
+                <w:color w:val="0C0D0E"/>
+                <w:sz w:val="23"/>
+                <w:szCs w:val="23"/>
+                <w:lang w:eastAsia="en-IN"/>
+              </w:rPr>
+              <w:br/>
+              <w:t xml:space="preserve">        LOGGER.info(String.format("JSON Message received : %s", data.toString()));</w:t>
+            </w:r>
+            <w:r>
+              <w:rPr>
+                <w:rFonts w:ascii="inherit" w:eastAsia="Times New Roman" w:hAnsi="inherit" w:cs="Segoe UI"/>
+                <w:color w:val="0C0D0E"/>
+                <w:sz w:val="23"/>
+                <w:szCs w:val="23"/>
+                <w:lang w:eastAsia="en-IN"/>
+              </w:rPr>
+              <w:br/>
+              <w:t xml:space="preserve">    }</w:t>
+            </w:r>
+            <w:r>
+              <w:rPr>
+                <w:rFonts w:ascii="inherit" w:eastAsia="Times New Roman" w:hAnsi="inherit" w:cs="Segoe UI"/>
+                <w:color w:val="0C0D0E"/>
+                <w:sz w:val="23"/>
+                <w:szCs w:val="23"/>
+                <w:lang w:eastAsia="en-IN"/>
+              </w:rPr>
+              <w:br/>
+              <w:t>}</w:t>
+            </w:r>
+          </w:p>
+          <w:p>
+            <w:pPr>
+              <w:rPr>
+                <w:sz w:val="28"/>
+                <w:szCs w:val="28"/>
+                <w:lang w:val="en-US"/>
+              </w:rPr>
+            </w:pPr>
+          </w:p>
+        </w:tc>
+      </w:tr>
+    </w:tbl>
+    <w:p>
+      <w:pPr>
+        <w:rPr>
+          <w:rStyle w:val="Hyperlink"/>
+          <w:color w:val="auto"/>
+          <w:u w:val="none"/>
+        </w:rPr>
+      </w:pPr>
       <w:bookmarkStart w:id="0" w:name="_GoBack"/>
       <w:bookmarkEnd w:id="0"/>
     </w:p>
@@ -2470,6 +5688,7 @@
   <w:style w:type="paragraph" w:default="1" w:styleId="Normal">
     <w:name w:val="Normal"/>
     <w:qFormat/>
+    <w:rsid w:val="0068119B"/>
     <w:rPr>
       <w:rFonts w:cs="Mangal"/>
     </w:rPr>
@@ -2839,6 +6058,7 @@
   <w:style w:type="paragraph" w:default="1" w:styleId="Normal">
     <w:name w:val="Normal"/>
     <w:qFormat/>
+    <w:rsid w:val="0068119B"/>
     <w:rPr>
       <w:rFonts w:cs="Mangal"/>
     </w:rPr>

</xml_diff>